<commit_message>
all working last with issues
</commit_message>
<xml_diff>
--- a/Kardexs/K42218.docx
+++ b/Kardexs/K42218.docx
@@ -1,6 +1,6 @@
 
 <file path=word/document.xml><?xml version="1.0" encoding="utf-8"?>
-<w:document xmlns:wpc="http://schemas.microsoft.com/office/word/2010/wordprocessingCanvas" xmlns:mc="http://schemas.openxmlformats.org/markup-compatibility/2006" xmlns:o="urn:schemas-microsoft-com:office:office" xmlns:r="http://schemas.openxmlformats.org/officeDocument/2006/relationships" xmlns:m="http://schemas.openxmlformats.org/officeDocument/2006/math" xmlns:v="urn:schemas-microsoft-com:vml" xmlns:wp14="http://schemas.microsoft.com/office/word/2010/wordprocessingDrawing" xmlns:wp="http://schemas.openxmlformats.org/drawingml/2006/wordprocessingDrawing" xmlns:w10="urn:schemas-microsoft-com:office:word" xmlns:w="http://schemas.openxmlformats.org/wordprocessingml/2006/main" xmlns:w14="http://schemas.microsoft.com/office/word/2010/wordml" xmlns:wpg="http://schemas.microsoft.com/office/word/2010/wordprocessingGroup" xmlns:wpi="http://schemas.microsoft.com/office/word/2010/wordprocessingInk" xmlns:wne="http://schemas.microsoft.com/office/word/2006/wordml" xmlns:wps="http://schemas.microsoft.com/office/word/2010/wordprocessingShape" mc:Ignorable="w14 wp14" xml:space="preserve">
+<w:document xmlns:wpc="http://schemas.microsoft.com/office/word/2010/wordprocessingCanvas" xmlns:cx="http://schemas.microsoft.com/office/drawing/2014/chartex" xmlns:cx1="http://schemas.microsoft.com/office/drawing/2015/9/8/chartex" xmlns:cx2="http://schemas.microsoft.com/office/drawing/2015/10/21/chartex" xmlns:cx3="http://schemas.microsoft.com/office/drawing/2016/5/9/chartex" xmlns:cx4="http://schemas.microsoft.com/office/drawing/2016/5/10/chartex" xmlns:cx5="http://schemas.microsoft.com/office/drawing/2016/5/11/chartex" xmlns:cx6="http://schemas.microsoft.com/office/drawing/2016/5/12/chartex" xmlns:cx7="http://schemas.microsoft.com/office/drawing/2016/5/13/chartex" xmlns:cx8="http://schemas.microsoft.com/office/drawing/2016/5/14/chartex" xmlns:mc="http://schemas.openxmlformats.org/markup-compatibility/2006" xmlns:aink="http://schemas.microsoft.com/office/drawing/2016/ink" xmlns:am3d="http://schemas.microsoft.com/office/drawing/2017/model3d" xmlns:o="urn:schemas-microsoft-com:office:office" xmlns:oel="http://schemas.microsoft.com/office/2019/extlst" xmlns:r="http://schemas.openxmlformats.org/officeDocument/2006/relationships" xmlns:m="http://schemas.openxmlformats.org/officeDocument/2006/math" xmlns:v="urn:schemas-microsoft-com:vml" xmlns:wp14="http://schemas.microsoft.com/office/word/2010/wordprocessingDrawing" xmlns:wp="http://schemas.openxmlformats.org/drawingml/2006/wordprocessingDrawing" xmlns:w10="urn:schemas-microsoft-com:office:word" xmlns:w="http://schemas.openxmlformats.org/wordprocessingml/2006/main" xmlns:w14="http://schemas.microsoft.com/office/word/2010/wordml" xmlns:w15="http://schemas.microsoft.com/office/word/2012/wordml" xmlns:w16cex="http://schemas.microsoft.com/office/word/2018/wordml/cex" xmlns:w16cid="http://schemas.microsoft.com/office/word/2016/wordml/cid" xmlns:w16="http://schemas.microsoft.com/office/word/2018/wordml" xmlns:w16sdtdh="http://schemas.microsoft.com/office/word/2020/wordml/sdtdatahash" xmlns:w16se="http://schemas.microsoft.com/office/word/2015/wordml/symex" xmlns:wpg="http://schemas.microsoft.com/office/word/2010/wordprocessingGroup" xmlns:wpi="http://schemas.microsoft.com/office/word/2010/wordprocessingInk" xmlns:wne="http://schemas.microsoft.com/office/word/2006/wordml" xmlns:wps="http://schemas.microsoft.com/office/word/2010/wordprocessingShape" mc:Ignorable="w14 w15 w16se w16cid w16 w16cex w16sdtdh wp14">
   <w:body>
     <w:p>
       <w:pPr>
@@ -81,7 +81,7 @@
                 <w:sz w:val="20"/>
                 <w:szCs w:val="20"/>
               </w:rPr>
-              <w:t>NUMERO </w:t>
+              <w:t xml:space="preserve">NUMERO </w:t>
             </w:r>
             <w:r>
               <w:rPr>
@@ -125,7 +125,7 @@
                 <w:sz w:val="20"/>
                 <w:szCs w:val="20"/>
               </w:rPr>
-              <w:t>MINUTA </w:t>
+              <w:t xml:space="preserve">MINUTA </w:t>
             </w:r>
             <w:r>
               <w:rPr>
@@ -254,7 +254,7 @@
           <w:szCs w:val="20"/>
           <w:u w:val="none"/>
         </w:rPr>
-        <w:t>TRANSFERENCIA DE PARTICIPACIONES SOCIALES </w:t>
+        <w:t xml:space="preserve">TRANSFERENCIA DE PARTICIPACIONES SOCIALES </w:t>
       </w:r>
     </w:p>
     <w:p>
@@ -331,8 +331,16 @@
           <w:u w:val="none"/>
         </w:rPr>
         <w:t>JOAN MANUEL GONZALEZ PEREZ VELASCO  Y GIANELLA DEL CARMEN ARAGON NUÑEZ</w:t>
-        <w:br/>
-        <w:t>F &amp; G IMPORT EXPORT S.R.L.   </w:t>
+      </w:r>
+      <w:r>
+        <w:rPr>
+          <w:rFonts w:ascii="Arial Narrow" w:hAnsi="Arial Narrow" w:cs="Times New Roman"/>
+          <w:sz w:val="20"/>
+          <w:szCs w:val="20"/>
+          <w:u w:val="none"/>
+        </w:rPr>
+        <w:br/>
+        <w:t xml:space="preserve">F &amp; G IMPORT EXPORT S.R.L.   </w:t>
       </w:r>
     </w:p>
     <w:p>
@@ -447,7 +455,7 @@
           <w:sz w:val="12"/>
           <w:szCs w:val="12"/>
         </w:rPr>
-        <w:t>* * * * * * * * * * * * </w:t>
+        <w:t xml:space="preserve">* * * * * * * * * * * * </w:t>
       </w:r>
       <w:r>
         <w:rPr>
@@ -467,7 +475,7 @@
           <w:sz w:val="12"/>
           <w:szCs w:val="12"/>
         </w:rPr>
-        <w:t> </w:t>
+        <w:t xml:space="preserve"> </w:t>
       </w:r>
       <w:r>
         <w:rPr>
@@ -476,7 +484,7 @@
           <w:sz w:val="12"/>
           <w:szCs w:val="12"/>
         </w:rPr>
-        <w:t> * * * * * * * * * BOT / SOC / 001-0080881 * * * * * * * * * 51196</w:t>
+        <w:t xml:space="preserve"> * * * * * * * * * BOT / SOC / 001-0080881 * * * * * * * * * 51196</w:t>
       </w:r>
       <w:r>
         <w:rPr>
@@ -485,7 +493,7 @@
           <w:sz w:val="12"/>
           <w:szCs w:val="12"/>
         </w:rPr>
-        <w:t>* * * * * * * * * * * * </w:t>
+        <w:t xml:space="preserve">* * * * * * * * * * * * </w:t>
       </w:r>
     </w:p>
     <w:p>
@@ -508,7 +516,7 @@
           <w:sz w:val="20"/>
           <w:szCs w:val="20"/>
         </w:rPr>
-        <w:t>EN LA CIUDAD DE LIMA, DISTRITO DE SAN ISIDRO, </w:t>
+        <w:t xml:space="preserve">EN LA CIUDAD DE LIMA, DISTRITO DE SAN ISIDRO, </w:t>
       </w:r>
       <w:bookmarkStart w:id="3" w:name="FECHA_INSTRUMENTO"/>
       <w:bookmarkEnd w:id="3"/>
@@ -526,23 +534,23 @@
           <w:sz w:val="20"/>
           <w:szCs w:val="20"/>
         </w:rPr>
-        <w:t> ANTE MI </w:t>
-      </w:r>
-      <w:r>
-        <w:rPr>
-          <w:rFonts w:ascii="Arial Narrow" w:hAnsi="Arial Narrow" w:cs="Arial"/>
-          <w:sz w:val="20"/>
-          <w:szCs w:val="20"/>
-        </w:rPr>
-        <w:t>FERMIN ANTONIO ROSALES SEPULVEDA, </w:t>
-      </w:r>
-      <w:r>
-        <w:rPr>
-          <w:rFonts w:ascii="Arial Narrow" w:hAnsi="Arial Narrow"/>
-          <w:sz w:val="20"/>
-          <w:szCs w:val="20"/>
-        </w:rPr>
-        <w:t> </w:t>
+        <w:t xml:space="preserve"> ANTE MI </w:t>
+      </w:r>
+      <w:r>
+        <w:rPr>
+          <w:rFonts w:ascii="Arial Narrow" w:hAnsi="Arial Narrow" w:cs="Arial"/>
+          <w:sz w:val="20"/>
+          <w:szCs w:val="20"/>
+        </w:rPr>
+        <w:t xml:space="preserve">FERMIN ANTONIO ROSALES SEPULVEDA, </w:t>
+      </w:r>
+      <w:r>
+        <w:rPr>
+          <w:rFonts w:ascii="Arial Narrow" w:hAnsi="Arial Narrow"/>
+          <w:sz w:val="20"/>
+          <w:szCs w:val="20"/>
+        </w:rPr>
+        <w:t xml:space="preserve"> </w:t>
       </w:r>
       <w:bookmarkStart w:id="4" w:name="__DdeLink__591_411635530"/>
       <w:r>
@@ -551,15 +559,15 @@
           <w:sz w:val="20"/>
           <w:szCs w:val="20"/>
         </w:rPr>
-        <w:t>ABOGADO NOTARIO </w:t>
-      </w:r>
-      <w:r>
-        <w:rPr>
-          <w:rFonts w:ascii="Arial Narrow" w:hAnsi="Arial Narrow" w:cs="Arial"/>
-          <w:sz w:val="20"/>
-          <w:szCs w:val="20"/>
-        </w:rPr>
-        <w:t>CON SEDE NOTARIAL EN </w:t>
+        <w:t xml:space="preserve">ABOGADO NOTARIO </w:t>
+      </w:r>
+      <w:r>
+        <w:rPr>
+          <w:rFonts w:ascii="Arial Narrow" w:hAnsi="Arial Narrow" w:cs="Arial"/>
+          <w:sz w:val="20"/>
+          <w:szCs w:val="20"/>
+        </w:rPr>
+        <w:t xml:space="preserve">CON SEDE NOTARIAL EN </w:t>
       </w:r>
       <w:bookmarkStart w:id="5" w:name="__DdeLink__16178_1043819456"/>
       <w:r>
@@ -577,7 +585,7 @@
           <w:sz w:val="20"/>
           <w:szCs w:val="20"/>
         </w:rPr>
-        <w:t>UAN DE ARONA Nº 707, </w:t>
+        <w:t xml:space="preserve">UAN DE ARONA Nº 707, </w:t>
       </w:r>
       <w:r>
         <w:rPr>
@@ -594,7 +602,7 @@
           <w:sz w:val="20"/>
           <w:szCs w:val="20"/>
         </w:rPr>
-        <w:t>: </w:t>
+        <w:t xml:space="preserve">: </w:t>
       </w:r>
     </w:p>
     <w:p>
@@ -617,29 +625,86 @@
           <w:sz w:val="20"/>
           <w:szCs w:val="20"/>
         </w:rPr>
-        <w:t>&lt;B10&gt;JOAN MANUEL GONZALEZ PEREZ VELASCO&lt;B10&gt; QUIEN MANIFIESTA SER DE NACIONALIDAD PERUANA, DE ESTADO CIVIL CASADO CON GIANELLA DEL CARMEN ARAGON NUÑEZ, DE OCUPACION EMPRESARIO IDENTIFICADO CON DOCUMENTO NACIONAL DE IDENTIDAD NUMERO 09750507.==</w:t>
+        <w:t>&lt;B10&gt;JOAN MANUEL GONZALEZ PEREZ &lt;B10&gt; QUIEN MANIFIESTA SER DE NACIONALIDAD PERUANA, DE ESTADO CIVIL CASADO CON GIANELLA DEL CARMEN ARAGON NUÑEZ, DE OCUPACION EMPRESARIO IDENTIFICADO CON DOCUMENTO NACIONAL DE IDENTIDAD NUMERO 09750507.==</w:t>
+      </w:r>
+      <w:r>
+        <w:rPr>
+          <w:rFonts w:ascii="Arial Narrow" w:hAnsi="Arial Narrow"/>
+          <w:sz w:val="20"/>
+          <w:szCs w:val="20"/>
+        </w:rPr>
         <w:br/>
         <w:t>&lt;B11&gt;GIANELLA DEL CARMEN ARAGON NUÑEZ&lt;B11&gt;, QUIEN MANIFIESTA SER DE NACIONALIDAD PERUANA, DE ESTADO CIVIL CASADA CON JOAN MANUEL GONZALEZ PEREZ VELASCO, DE OCUPACION EMPRESARIO IDENTIFICADA CON DOCUMENTO NACIONAL DE IDENTIDAD NUMERO 42538150, AMBOS CON DOMICILIO EN CALLE LOS ARCES MANZANA D LOTE 9, URB. VILLA LIBERTAD DE MONTERRICO, DISTRITO DE SANTIAGO DE SURCO, PROVINCIA DE LIMA, DEPARTAMENTO DE LIMA.==</w:t>
+      </w:r>
+      <w:r>
+        <w:rPr>
+          <w:rFonts w:ascii="Arial Narrow" w:hAnsi="Arial Narrow"/>
+          <w:sz w:val="20"/>
+          <w:szCs w:val="20"/>
+        </w:rPr>
         <w:br/>
         <w:t>QUIENES PROCEDEN POR SU PROPIO DERECHO.==</w:t>
+      </w:r>
+      <w:r>
+        <w:rPr>
+          <w:rFonts w:ascii="Arial Narrow" w:hAnsi="Arial Narrow"/>
+          <w:sz w:val="20"/>
+          <w:szCs w:val="20"/>
+        </w:rPr>
         <w:br/>
         <w:t>&lt;B12&gt;HUGO FABRIZIO BRIGNETI ABASOLO&lt;B12&gt;, QUIEN MANIFIESTA SER DE NACIONALIDAD PERUANA, DE ESTADO CIVIL CASADO DE OCUPACION EMPRESARIO IDENTIFICADO CON DOCUMENTO NACIONAL DE IDENTIDAD NUMERO 09541342 QUIEN PROCEDE EN REPRESENTACION DE &lt;B13&gt;F &amp; G IMPORT EXPORT S.R.L.  &lt;B13&gt;CON REGISTRO UNICO DE CONTRIBUYENTE NUMERO 20256149681, CON DOMICILIO PARA ESTOS EFECTOS EN CAL.LOS ARCES MZA. D LOTE. 9 URB. VILLA LIBERTAD DE MONTERRICO, DISTRITO DE SANTIAGO DE SURCO, PROVINCIA DE LIMA, DEPARTAMENTO DE LIMA,  CON FACULTADES INSCRITAS EN LA PARTIDA ELECTRONICA NUMERO &lt;B14&gt;00128244 &lt;B14&gt;, DEL REGISTRO DE PERSONAS JURIDICAS DE LIMA.==</w:t>
-        <w:br/>
+      </w:r>
+      <w:r>
+        <w:rPr>
+          <w:rFonts w:ascii="Arial Narrow" w:hAnsi="Arial Narrow"/>
+          <w:sz w:val="20"/>
+          <w:szCs w:val="20"/>
+        </w:rPr>
+        <w:br/>
+      </w:r>
+      <w:r>
+        <w:rPr>
+          <w:rFonts w:ascii="Arial Narrow" w:hAnsi="Arial Narrow"/>
+          <w:sz w:val="20"/>
+          <w:szCs w:val="20"/>
+        </w:rPr>
+        <w:lastRenderedPageBreak/>
         <w:t>&lt;B10&gt;HUGO FABRIZIO BRIGNETI ABASOLO&lt;B10&gt; QUIEN MANIFIESTA SER DE NACIONALIDAD PERUANA, DE ESTADO CIVIL CASADO CON MARIE CATHERINE GONZALEZ PEREZ VELASCO, DE OCUPACION EMPRESARIO IDENTIFICADO CON DOCUMENTO NACIONAL DE IDENTIDAD NUMERO 09541342.==</w:t>
+      </w:r>
+      <w:r>
+        <w:rPr>
+          <w:rFonts w:ascii="Arial Narrow" w:hAnsi="Arial Narrow"/>
+          <w:sz w:val="20"/>
+          <w:szCs w:val="20"/>
+        </w:rPr>
         <w:br/>
         <w:t>&lt;B11&gt;MARIE CATHERINE GONZALEZ PEREZ VELASCO&lt;B11&gt;, QUIEN MANIFIESTA SER DE NACIONALIDAD PERUANA, DE ESTADO CIVIL CASADA CON HUGO FABRIZIO BRIGNETI ABASOLO, DE OCUPACION EMPRESARIO IDENTIFICADA CON DOCUMENTO NACIONAL DE IDENTIDAD NUMERO 10059295, AMBOS CON DOMICILIO EN CALLE SAN INGNACIO DE LOYOLA NUMERO 255, DEPARTAMENTO 202, DISTRITO DE MIRAFLORES, PROVINCIA DE LIMA, DEPARTAMENTO DE LIMA.==</w:t>
+      </w:r>
+      <w:r>
+        <w:rPr>
+          <w:rFonts w:ascii="Arial Narrow" w:hAnsi="Arial Narrow"/>
+          <w:sz w:val="20"/>
+          <w:szCs w:val="20"/>
+        </w:rPr>
         <w:br/>
         <w:t>QUIENES PROCEDEN POR SU PROPIO DERECHO.==</w:t>
-        <w:br/>
-        <w:t> </w:t>
-      </w:r>
-      <w:r>
-        <w:rPr>
-          <w:rFonts w:ascii="Arial Narrow" w:hAnsi="Arial Narrow" w:cs="Arial"/>
-          <w:sz w:val="20"/>
-          <w:szCs w:val="20"/>
-        </w:rPr>
-        <w:t>. </w:t>
+      </w:r>
+      <w:r>
+        <w:rPr>
+          <w:rFonts w:ascii="Arial Narrow" w:hAnsi="Arial Narrow"/>
+          <w:sz w:val="20"/>
+          <w:szCs w:val="20"/>
+        </w:rPr>
+        <w:br/>
+        <w:t xml:space="preserve"> </w:t>
+      </w:r>
+      <w:r>
+        <w:rPr>
+          <w:rFonts w:ascii="Arial Narrow" w:hAnsi="Arial Narrow" w:cs="Arial"/>
+          <w:sz w:val="20"/>
+          <w:szCs w:val="20"/>
+        </w:rPr>
+        <w:t xml:space="preserve">. </w:t>
       </w:r>
     </w:p>
     <w:p>
@@ -669,14 +734,14 @@
           <w:sz w:val="20"/>
           <w:szCs w:val="20"/>
         </w:rPr>
-        <w:t> LA COMPARECIENTE ES INTELIGENTE EN EL IDIOMA CASTELLANO, QUIEN SE OBLIGA CON CAPACIDAD, </w:t>
-      </w:r>
-      <w:r>
-        <w:rPr>
-          <w:rFonts w:ascii="Arial Narrow" w:hAnsi="Arial Narrow"/>
-          <w:sz w:val="20"/>
-        </w:rPr>
-        <w:t>LIBERTAD Y CONOCIMIENTO SUFICIENTE DE CONFORMIDAD CON EL EXAMEN QUE LE HE EFECTUADO, A QUIEN SE LE REALIZO LA VERIFICACION BIOMETRICA </w:t>
+        <w:t xml:space="preserve"> LA COMPARECIENTE ES INTELIGENTE EN EL IDIOMA CASTELLANO, QUIEN SE OBLIGA CON CAPACIDAD, </w:t>
+      </w:r>
+      <w:r>
+        <w:rPr>
+          <w:rFonts w:ascii="Arial Narrow" w:hAnsi="Arial Narrow"/>
+          <w:sz w:val="20"/>
+        </w:rPr>
+        <w:t xml:space="preserve">LIBERTAD Y CONOCIMIENTO SUFICIENTE DE CONFORMIDAD CON EL EXAMEN QUE LE HE EFECTUADO, A QUIEN SE LE REALIZO LA VERIFICACION BIOMETRICA </w:t>
       </w:r>
       <w:r>
         <w:rPr>
@@ -691,7 +756,7 @@
           <w:rFonts w:ascii="Arial Narrow" w:hAnsi="Arial Narrow"/>
           <w:sz w:val="20"/>
         </w:rPr>
-        <w:t> CONFORME AL ARTICULO Nº 55 DEL DECRETO LEGISLATIVO Nº 1232; </w:t>
+        <w:t xml:space="preserve"> CONFORME AL ARTICULO Nº 55 DEL DECRETO LEGISLATIVO Nº 1232; </w:t>
       </w:r>
       <w:r>
         <w:rPr>
@@ -729,7 +794,7 @@
           <w:sz w:val="20"/>
           <w:highlight w:val="yellow"/>
         </w:rPr>
-        <w:t>LOS COMPARECIENTES SON INTELIGENTES EN EL IDIOMA CASTELLANO, QUIENES SE OBLIGAN CON CAPACIDAD, LIBERTAD Y CONOCIMIENTO SUFICIENTE DE CONFORMIDAD CON EL EXAMEN QUE LES HE EFECTUADO, A QUIENES SE LES REALIZO LA VERIFICACION BIOMETRICA </w:t>
+        <w:t xml:space="preserve">LOS COMPARECIENTES SON INTELIGENTES EN EL IDIOMA CASTELLANO, QUIENES SE OBLIGAN CON CAPACIDAD, LIBERTAD Y CONOCIMIENTO SUFICIENTE DE CONFORMIDAD CON EL EXAMEN QUE LES HE EFECTUADO, A QUIENES SE LES REALIZO LA VERIFICACION BIOMETRICA </w:t>
       </w:r>
       <w:r>
         <w:rPr>
@@ -737,7 +802,7 @@
           <w:sz w:val="20"/>
           <w:highlight w:val="cyan"/>
         </w:rPr>
-        <w:t>E IDENTIFICANDO AL PARTICIPANTE EXTRANJERO Y ACCEDIENDO A LA BASE DE DATOS DE LA SUPERINTENDENCIA NACIONAL DE MIGRACIONES PARA VERIFICAR SU CALIDAD Y CATEGORIA MIGRATORIA </w:t>
+        <w:t xml:space="preserve">E IDENTIFICANDO AL PARTICIPANTE EXTRANJERO Y ACCEDIENDO A LA BASE DE DATOS DE LA SUPERINTENDENCIA NACIONAL DE MIGRACIONES PARA VERIFICAR SU CALIDAD Y CATEGORIA MIGRATORIA </w:t>
       </w:r>
       <w:r>
         <w:rPr>
@@ -746,7 +811,7 @@
           <w:szCs w:val="20"/>
           <w:highlight w:val="yellow"/>
         </w:rPr>
-        <w:t>CONFORME AL ARTICULO Nº 55 DEL DECRETO LEGISLATIVO Nº 1232; </w:t>
+        <w:t xml:space="preserve">CONFORME AL ARTICULO Nº 55 DEL DECRETO LEGISLATIVO Nº 1232; </w:t>
       </w:r>
     </w:p>
     <w:p>
@@ -808,7 +873,7 @@
           <w:sz w:val="20"/>
           <w:szCs w:val="20"/>
         </w:rPr>
-        <w:t> </w:t>
+        <w:t xml:space="preserve"> </w:t>
       </w:r>
     </w:p>
     <w:p>
@@ -831,7 +896,7 @@
           <w:sz w:val="20"/>
           <w:szCs w:val="20"/>
         </w:rPr>
-        <w:t>M I N U T A. </w:t>
+        <w:t xml:space="preserve">M I N U T A. </w:t>
       </w:r>
     </w:p>
     <w:p>
@@ -854,7 +919,7 @@
           <w:sz w:val="20"/>
           <w:szCs w:val="20"/>
         </w:rPr>
-        <w:t>SEÑOR NOTARIO: </w:t>
+        <w:t xml:space="preserve">SEÑOR NOTARIO: </w:t>
       </w:r>
     </w:p>
     <w:p>
@@ -930,7 +995,7 @@
           <w:sz w:val="20"/>
           <w:szCs w:val="20"/>
         </w:rPr>
-        <w:t>C O N C L U S I O N. </w:t>
+        <w:t xml:space="preserve">C O N C L U S I O N. </w:t>
       </w:r>
     </w:p>
     <w:p>
@@ -955,8 +1020,14 @@
           <w:szCs w:val="20"/>
         </w:rPr>
         <w:t>FORMALIZADO EL INSTRUMENTO, SE ADVIRTIO A LOS OTORGANTES SOBRE SUS EFECTOS LEGALES Y SE INSTRUYERON DE SU OBJETO POR LA LECTURA QUE DE TODO EL HICIERON, AFIRMANDOSE Y RATIFICANDOSE EN EL CONTENIDO DEL MISMO SIN MODIFICACION ALGUNA.==</w:t>
-        <w:br/>
-        <w:t/>
+      </w:r>
+      <w:r>
+        <w:rPr>
+          <w:rFonts w:ascii="Arial Narrow" w:hAnsi="Arial Narrow" w:cs="Times New Roman"/>
+          <w:sz w:val="20"/>
+          <w:szCs w:val="20"/>
+        </w:rPr>
+        <w:br/>
       </w:r>
     </w:p>
     <w:p>
@@ -993,7 +1064,7 @@
           <w:szCs w:val="20"/>
           <w:shd w:val="clear" w:color="auto" w:fill="FFFF00"/>
         </w:rPr>
-        <w:t>: DE CONFORMIDAD CON LO DISPUESTO POR EL ARTÍCULO 7 DEL DECRETO LEGISLATIVO Nº 776, MODIFICADO POR LA LEY 27616, LOS OTORGANTES A SOLICITUD DEL NOTARIO, ACREDITAN EL PAGO DEL IMPUESTO PREDIAL DEL INMUEBLE MATERIA DE ESTE INSTRUMENTO Y EL PAGO DEL IMPUESTO DE ALCABALA, MEDIANTE COMPROBANTES POR ELLOS PRESENTADOS. DE LO QUE DOY FE. </w:t>
+        <w:t xml:space="preserve">: DE CONFORMIDAD CON LO DISPUESTO POR EL ARTÍCULO 7 DEL DECRETO LEGISLATIVO Nº 776, MODIFICADO POR LA LEY 27616, LOS OTORGANTES A SOLICITUD DEL NOTARIO, ACREDITAN EL PAGO DEL IMPUESTO PREDIAL DEL INMUEBLE MATERIA DE ESTE INSTRUMENTO Y EL PAGO DEL IMPUESTO DE ALCABALA, MEDIANTE COMPROBANTES POR ELLOS PRESENTADOS. DE LO QUE DOY FE. </w:t>
       </w:r>
     </w:p>
     <w:p>
@@ -1019,7 +1090,7 @@
           <w:szCs w:val="20"/>
           <w:shd w:val="clear" w:color="auto" w:fill="FFFF00"/>
         </w:rPr>
-        <w:t>LOS OTORGANTES DECLARAN BAJO JURAMENTO QUE LOS DOCUMENTOS QUE SE PRESENTAN PARA ACREDITAR EL PAGO DEL IMPUESTO PREDIAL Y EL PAGO DEL IMPUESTO DE ALCABALA, CORRESPONDEN AL INMUEBLE MATERIA DE LA COMPRA-VENTA / </w:t>
+        <w:t xml:space="preserve">LOS OTORGANTES DECLARAN BAJO JURAMENTO QUE LOS DOCUMENTOS QUE SE PRESENTAN PARA ACREDITAR EL PAGO DEL IMPUESTO PREDIAL Y EL PAGO DEL IMPUESTO DE ALCABALA, CORRESPONDEN AL INMUEBLE MATERIA DE LA COMPRA-VENTA / </w:t>
       </w:r>
       <w:r>
         <w:rPr>
@@ -1040,7 +1111,7 @@
           <w:szCs w:val="20"/>
           <w:shd w:val="clear" w:color="auto" w:fill="FFFF00"/>
         </w:rPr>
-        <w:t> / DONACION / </w:t>
+        <w:t xml:space="preserve"> / DONACION / </w:t>
       </w:r>
       <w:r>
         <w:rPr>
@@ -1061,7 +1132,7 @@
           <w:szCs w:val="20"/>
           <w:shd w:val="clear" w:color="auto" w:fill="FFFF00"/>
         </w:rPr>
-        <w:t> INSERTA. </w:t>
+        <w:t xml:space="preserve"> INSERTA. </w:t>
       </w:r>
     </w:p>
     <w:p>
@@ -1095,7 +1166,7 @@
           <w:sz w:val="20"/>
           <w:szCs w:val="20"/>
         </w:rPr>
-        <w:t> YO EL NOTARIO DEJO CONSTANCIA DE HABER CUMPLIDO CON LA SÉTIMA DISPOSICIÓN COMPLEMENTARIA Y MODIFICATORIA DEL D.LEG. 1106, DECRETO LEGISLATIVO DE LUCHA EFICAZ CONTRA EL LAVADO DE ACTIVOS Y OTROS DELITOS RELACIONADOS A LA MINERÍA ILEGAL Y CRIMEN ORGANIZADO, QUE MODIFICA EL ARTÍCULO </w:t>
+        <w:t xml:space="preserve"> YO EL NOTARIO DEJO CONSTANCIA DE HABER CUMPLIDO CON LA SÉTIMA DISPOSICIÓN COMPLEMENTARIA Y MODIFICATORIA DEL D.LEG. 1106, DECRETO LEGISLATIVO DE LUCHA EFICAZ CONTRA EL LAVADO DE ACTIVOS Y OTROS DELITOS RELACIONADOS A LA MINERÍA ILEGAL Y CRIMEN ORGANIZADO, QUE MODIFICA EL ARTÍCULO </w:t>
       </w:r>
       <w:r>
         <w:rPr>
@@ -1112,7 +1183,7 @@
           <w:sz w:val="20"/>
           <w:szCs w:val="20"/>
         </w:rPr>
-        <w:t>. EN TAL SENTIDO LOS OTORGANTES DEL PRESENTE INSTRUMENTO PÚBLICO DECLARAN BAJO JURAMENTO Y BAJO SU RESPONSABILIDAD QUE EL ORIGEN DE LOS BIENES QUE SE TRANSFIERE NO TIENE RELACIÓN ALGUNA CON EL LAVADO DE ACTIVOS, ESPECIALMENTE LO CONCERNIENTE A LA MINERÍA ILEGAL U OTRAS FORMAS DE CRIMEN ORGANIZADO, SIENDO SU ORIGEN LICITO, EN EL ACTO QUE POR LA PRESENTE SE FORMALIZA. </w:t>
+        <w:t xml:space="preserve">. EN TAL SENTIDO LOS OTORGANTES DEL PRESENTE INSTRUMENTO PÚBLICO DECLARAN BAJO JURAMENTO Y BAJO SU RESPONSABILIDAD QUE EL ORIGEN DE LOS BIENES QUE SE TRANSFIERE NO TIENE RELACIÓN ALGUNA CON EL LAVADO DE ACTIVOS, ESPECIALMENTE LO CONCERNIENTE A LA MINERÍA ILEGAL U OTRAS FORMAS DE CRIMEN ORGANIZADO, SIENDO SU ORIGEN LICITO, EN EL ACTO QUE POR LA PRESENTE SE FORMALIZA. </w:t>
       </w:r>
     </w:p>
     <w:p>
@@ -1136,7 +1207,7 @@
           <w:szCs w:val="20"/>
           <w:shd w:val="clear" w:color="auto" w:fill="FFFF00"/>
         </w:rPr>
-        <w:t>CONSTANCIA: EN ESTE ACTO, EL/LA/LOS COMPRADOR/A/ES MANIFIESTA/N QUE ENTREGA/N  A EL/LA/LOS VENDEDOR/A/ES LA SUMA DE </w:t>
+        <w:t xml:space="preserve">CONSTANCIA: EN ESTE ACTO, EL/LA/LOS COMPRADOR/A/ES MANIFIESTA/N QUE ENTREGA/N  A EL/LA/LOS VENDEDOR/A/ES LA SUMA DE </w:t>
       </w:r>
       <w:r>
         <w:rPr>
@@ -1153,7 +1224,7 @@
           <w:szCs w:val="20"/>
           <w:shd w:val="clear" w:color="auto" w:fill="FFFF00"/>
         </w:rPr>
-        <w:t>, CORRESPONDIENTES AL IMPORTE TOTAL (SALDO) DEL PRECIO MENCIONADO EN LA CLAUSULA ________ DE LA MINUTA; MEDIANTE CHEQUE DE GERENCIA Nº ________; A CARGO DEL BANCO ________, CON FECHA ____; GIRADO A LA ORDEN DE ________; </w:t>
+        <w:t xml:space="preserve">, CORRESPONDIENTES AL IMPORTE TOTAL (SALDO) DEL PRECIO MENCIONADO EN LA CLAUSULA ________ DE LA MINUTA; MEDIANTE CHEQUE DE GERENCIA Nº ________; A CARGO DEL BANCO ________, CON FECHA ____; GIRADO A LA ORDEN DE ________; </w:t>
       </w:r>
       <w:r>
         <w:rPr>
@@ -1170,7 +1241,7 @@
           <w:szCs w:val="20"/>
           <w:shd w:val="clear" w:color="auto" w:fill="FFFF00"/>
         </w:rPr>
-        <w:t> </w:t>
+        <w:t xml:space="preserve"> </w:t>
       </w:r>
       <w:r>
         <w:rPr>
@@ -1189,7 +1260,7 @@
           <w:szCs w:val="20"/>
           <w:shd w:val="clear" w:color="auto" w:fill="FFFF00"/>
         </w:rPr>
-        <w:t> </w:t>
+        <w:t xml:space="preserve"> </w:t>
       </w:r>
     </w:p>
     <w:p>
@@ -1247,7 +1318,7 @@
           <w:highlight w:val="green"/>
           <w:shd w:val="clear" w:color="auto" w:fill="FFFF00"/>
         </w:rPr>
-        <w:t> </w:t>
+        <w:t xml:space="preserve"> </w:t>
       </w:r>
       <w:r>
         <w:rPr>
@@ -1280,49 +1351,9 @@
           <w:highlight w:val="cyan"/>
           <w:shd w:val="clear" w:color="auto" w:fill="FFFF00"/>
         </w:rPr>
-        <w:t>EL MONTO TOTAL DE LA OPERACIÓN ES DE U.S.$ - S/. (__ Y 00/100 DÓLARES AMERICANOS / SOLES), EL VALOR DE PAGO ASCIENDE A U.S.$ - S/. (__ Y 00/100 DÓLARES AMERICANOS / SOLES)</w:t>
-      </w:r>
-      <w:r>
-        <w:rPr>
-          <w:rFonts w:ascii="Arial Narrow" w:hAnsi="Arial Narrow" w:cs="Arial"/>
-          <w:sz w:val="20"/>
-          <w:szCs w:val="20"/>
-          <w:shd w:val="clear" w:color="auto" w:fill="FFFF00"/>
-        </w:rPr>
-        <w:t>; </w:t>
-      </w:r>
-    </w:p>
-    <w:p>
-      <w:pPr>
-        <w:shd w:val="clear" w:color="auto" w:fill="FFFFFF"/>
-        <w:tabs>
-          <w:tab w:val="right" w:pos="9298"/>
-        </w:tabs>
-        <w:spacing w:line="386" w:lineRule="exact"/>
-        <w:rPr>
-          <w:rFonts w:ascii="Arial Narrow" w:hAnsi="Arial Narrow" w:cs="Times New Roman"/>
-          <w:sz w:val="20"/>
-          <w:szCs w:val="20"/>
-          <w:shd w:val="clear" w:color="auto" w:fill="FFFF00"/>
-        </w:rPr>
-      </w:pPr>
-      <w:r>
-        <w:rPr>
-          <w:rFonts w:ascii="Arial Narrow" w:hAnsi="Arial Narrow" w:cs="Times New Roman"/>
-          <w:sz w:val="20"/>
-          <w:szCs w:val="20"/>
-          <w:shd w:val="clear" w:color="auto" w:fill="FFFF00"/>
-        </w:rPr>
-        <w:t>PAGADOS MEDIANTE UN CHEQUE DE GERENCIA CON LA CLÁUSULA DE NO NEGOCIABLE SERIE N° ___, GIRADO A NOMBRE DE _________; A CARGO DEL BANCO ___, CON FECHA ___, SIENDO EL CÓDIGO DEL MEDIO DE PAGO 007. </w:t>
-      </w:r>
-    </w:p>
-    <w:p>
-      <w:pPr>
-        <w:shd w:val="clear" w:color="auto" w:fill="FFFFFF"/>
-        <w:tabs>
-          <w:tab w:val="right" w:pos="9298"/>
-        </w:tabs>
-        <w:spacing w:line="386" w:lineRule="exact"/>
+        <w:t xml:space="preserve">EL MONTO TOTAL DE LA OPERACIÓN ES DE U.S.$ - S/. (__ Y 00/100 DÓLARES AMERICANOS / SOLES), EL VALOR DE </w:t>
+      </w:r>
+      <w:r>
         <w:rPr>
           <w:rFonts w:ascii="Arial Narrow" w:hAnsi="Arial Narrow" w:cs="Arial"/>
           <w:sz w:val="20"/>
@@ -1330,8 +1361,50 @@
           <w:highlight w:val="cyan"/>
           <w:shd w:val="clear" w:color="auto" w:fill="FFFF00"/>
         </w:rPr>
-      </w:pPr>
-      <w:r>
+        <w:lastRenderedPageBreak/>
+        <w:t>PAGO ASCIENDE A U.S.$ - S/. (__ Y 00/100 DÓLARES AMERICANOS / SOLES)</w:t>
+      </w:r>
+      <w:r>
+        <w:rPr>
+          <w:rFonts w:ascii="Arial Narrow" w:hAnsi="Arial Narrow" w:cs="Arial"/>
+          <w:sz w:val="20"/>
+          <w:szCs w:val="20"/>
+          <w:shd w:val="clear" w:color="auto" w:fill="FFFF00"/>
+        </w:rPr>
+        <w:t xml:space="preserve">; </w:t>
+      </w:r>
+    </w:p>
+    <w:p>
+      <w:pPr>
+        <w:shd w:val="clear" w:color="auto" w:fill="FFFFFF"/>
+        <w:tabs>
+          <w:tab w:val="right" w:pos="9298"/>
+        </w:tabs>
+        <w:spacing w:line="386" w:lineRule="exact"/>
+        <w:rPr>
+          <w:rFonts w:ascii="Arial Narrow" w:hAnsi="Arial Narrow" w:cs="Times New Roman"/>
+          <w:sz w:val="20"/>
+          <w:szCs w:val="20"/>
+          <w:shd w:val="clear" w:color="auto" w:fill="FFFF00"/>
+        </w:rPr>
+      </w:pPr>
+      <w:r>
+        <w:rPr>
+          <w:rFonts w:ascii="Arial Narrow" w:hAnsi="Arial Narrow" w:cs="Times New Roman"/>
+          <w:sz w:val="20"/>
+          <w:szCs w:val="20"/>
+          <w:shd w:val="clear" w:color="auto" w:fill="FFFF00"/>
+        </w:rPr>
+        <w:t xml:space="preserve">PAGADOS MEDIANTE UN CHEQUE DE GERENCIA CON LA CLÁUSULA DE NO NEGOCIABLE SERIE N° ___, GIRADO A NOMBRE DE _________; A CARGO DEL BANCO ___, CON FECHA ___, SIENDO EL CÓDIGO DEL MEDIO DE PAGO 007. </w:t>
+      </w:r>
+    </w:p>
+    <w:p>
+      <w:pPr>
+        <w:shd w:val="clear" w:color="auto" w:fill="FFFFFF"/>
+        <w:tabs>
+          <w:tab w:val="right" w:pos="9298"/>
+        </w:tabs>
+        <w:spacing w:line="386" w:lineRule="exact"/>
         <w:rPr>
           <w:rFonts w:ascii="Arial Narrow" w:hAnsi="Arial Narrow" w:cs="Arial"/>
           <w:sz w:val="20"/>
@@ -1339,7 +1412,16 @@
           <w:highlight w:val="cyan"/>
           <w:shd w:val="clear" w:color="auto" w:fill="FFFF00"/>
         </w:rPr>
-        <w:t>PAGADOS MEDIANTE ____ CHEQUES DE GERENCIA CON LA CLÁUSULA DE NO NEGOCIABLE SERIE N° ___, SERIE N° ___, SERIE N° ___, GIRADO A NOMBRE DE _________; GIRADO A NOMBRE DE _________; A CARGO DEL BANCO ___, A CARGO DEL BANCO ___, CON FECHA ___, CON FECHA ___, SIENDO EL CÓDIGO DEL MEDIO DE PAGO 007. </w:t>
+      </w:pPr>
+      <w:r>
+        <w:rPr>
+          <w:rFonts w:ascii="Arial Narrow" w:hAnsi="Arial Narrow" w:cs="Arial"/>
+          <w:sz w:val="20"/>
+          <w:szCs w:val="20"/>
+          <w:highlight w:val="cyan"/>
+          <w:shd w:val="clear" w:color="auto" w:fill="FFFF00"/>
+        </w:rPr>
+        <w:t xml:space="preserve">PAGADOS MEDIANTE ____ CHEQUES DE GERENCIA CON LA CLÁUSULA DE NO NEGOCIABLE SERIE N° ___, SERIE N° ___, SERIE N° ___, GIRADO A NOMBRE DE _________; GIRADO A NOMBRE DE _________; A CARGO DEL BANCO ___, A CARGO DEL BANCO ___, CON FECHA ___, CON FECHA ___, SIENDO EL CÓDIGO DEL MEDIO DE PAGO 007. </w:t>
       </w:r>
     </w:p>
     <w:p>
@@ -1362,7 +1444,7 @@
           <w:szCs w:val="20"/>
           <w:shd w:val="clear" w:color="auto" w:fill="FFFFFF"/>
         </w:rPr>
-        <w:t>NO SE EXHIBIO NINGUN MEDIO DE PAGO. </w:t>
+        <w:t xml:space="preserve">NO SE EXHIBIO NINGUN MEDIO DE PAGO. </w:t>
       </w:r>
     </w:p>
     <w:p>
@@ -1383,7 +1465,7 @@
           <w:sz w:val="20"/>
           <w:szCs w:val="20"/>
         </w:rPr>
-        <w:t>LA PRESENTE ESCRITURA PUBLICA SE INICIA EN LA FOJA CON NUMERO  DE SERIE </w:t>
+        <w:t xml:space="preserve">LA PRESENTE ESCRITURA PUBLICA SE INICIA EN LA FOJA CON NUMERO  DE SERIE </w:t>
       </w:r>
       <w:bookmarkStart w:id="6" w:name="SERIE_INICIO"/>
       <w:bookmarkEnd w:id="6"/>
@@ -1401,7 +1483,7 @@
           <w:sz w:val="20"/>
           <w:szCs w:val="20"/>
         </w:rPr>
-        <w:t> Y TERMINA EN LA FOJA CON NUMERO DE SERIE </w:t>
+        <w:t xml:space="preserve"> Y TERMINA EN LA FOJA CON NUMERO DE SERIE </w:t>
       </w:r>
       <w:bookmarkStart w:id="7" w:name="SERIE_FIN"/>
       <w:bookmarkEnd w:id="7"/>
@@ -1419,7 +1501,7 @@
           <w:sz w:val="20"/>
           <w:szCs w:val="20"/>
         </w:rPr>
-        <w:t>, DE LO QUE DOY FE. </w:t>
+        <w:t xml:space="preserve">, DE LO QUE DOY FE. </w:t>
       </w:r>
     </w:p>
     <w:p>
@@ -1442,7 +1524,7 @@
           <w:sz w:val="20"/>
           <w:szCs w:val="20"/>
         </w:rPr>
-        <w:t>FIRMANDO E IMPRIMIENDO SU HUELLA DACTILAR _________________ Y _____________ EL _________ DE ______ DE DOS MIL VEINTIDOS. </w:t>
+        <w:t xml:space="preserve">FIRMANDO E IMPRIMIENDO SU HUELLA DACTILAR _________________ Y _____________ EL _________ DE ______ DE DOS MIL VEINTIDOS. </w:t>
       </w:r>
     </w:p>
     <w:p>
@@ -1503,189 +1585,1095 @@
           <w:w w:val="85"/>
           <w:szCs w:val="20"/>
         </w:rPr>
-        <w:t/>
-        <w:br/>
-        <w:t/>
-        <w:br/>
-        <w:t/>
-        <w:br/>
-        <w:t/>
+        <w:br/>
+      </w:r>
+      <w:r>
+        <w:rPr>
+          <w:rFonts w:ascii="Arial Narrow" w:hAnsi="Arial Narrow" w:cs="Arial"/>
+          <w:b/>
+          <w:bCs/>
+          <w:color w:val="000000"/>
+          <w:spacing w:val="10"/>
+          <w:w w:val="85"/>
+          <w:szCs w:val="20"/>
+        </w:rPr>
+        <w:br/>
+      </w:r>
+      <w:r>
+        <w:rPr>
+          <w:rFonts w:ascii="Arial Narrow" w:hAnsi="Arial Narrow" w:cs="Arial"/>
+          <w:b/>
+          <w:bCs/>
+          <w:color w:val="000000"/>
+          <w:spacing w:val="10"/>
+          <w:w w:val="85"/>
+          <w:szCs w:val="20"/>
+        </w:rPr>
+        <w:br/>
+      </w:r>
+      <w:r>
+        <w:rPr>
+          <w:rFonts w:ascii="Arial Narrow" w:hAnsi="Arial Narrow" w:cs="Arial"/>
+          <w:b/>
+          <w:bCs/>
+          <w:color w:val="000000"/>
+          <w:spacing w:val="10"/>
+          <w:w w:val="85"/>
+          <w:szCs w:val="20"/>
+        </w:rPr>
         <w:br/>
         <w:t>GIANELLA DEL CARMEN ARAGON NUÑEZ</w:t>
-        <w:br/>
-        <w:t/>
-        <w:br/>
-        <w:t/>
-        <w:br/>
-        <w:t/>
-        <w:br/>
-        <w:t/>
-        <w:br/>
-        <w:t/>
-        <w:br/>
-        <w:t/>
-        <w:br/>
-        <w:t/>
-        <w:br/>
-        <w:t/>
-        <w:br/>
-        <w:t/>
-        <w:br/>
-        <w:t/>
-        <w:br/>
-        <w:t/>
-        <w:br/>
-        <w:t/>
-        <w:br/>
-        <w:t/>
-        <w:br/>
-        <w:t/>
-        <w:br/>
-        <w:t/>
-        <w:br/>
-        <w:t/>
-        <w:br/>
-        <w:t/>
-        <w:br/>
-        <w:t/>
-        <w:br/>
-        <w:t/>
-        <w:br/>
-        <w:t/>
+      </w:r>
+      <w:r>
+        <w:rPr>
+          <w:rFonts w:ascii="Arial Narrow" w:hAnsi="Arial Narrow" w:cs="Arial"/>
+          <w:b/>
+          <w:bCs/>
+          <w:color w:val="000000"/>
+          <w:spacing w:val="10"/>
+          <w:w w:val="85"/>
+          <w:szCs w:val="20"/>
+        </w:rPr>
+        <w:br/>
+      </w:r>
+      <w:r>
+        <w:rPr>
+          <w:rFonts w:ascii="Arial Narrow" w:hAnsi="Arial Narrow" w:cs="Arial"/>
+          <w:b/>
+          <w:bCs/>
+          <w:color w:val="000000"/>
+          <w:spacing w:val="10"/>
+          <w:w w:val="85"/>
+          <w:szCs w:val="20"/>
+        </w:rPr>
+        <w:br/>
+      </w:r>
+      <w:r>
+        <w:rPr>
+          <w:rFonts w:ascii="Arial Narrow" w:hAnsi="Arial Narrow" w:cs="Arial"/>
+          <w:b/>
+          <w:bCs/>
+          <w:color w:val="000000"/>
+          <w:spacing w:val="10"/>
+          <w:w w:val="85"/>
+          <w:szCs w:val="20"/>
+        </w:rPr>
+        <w:br/>
+      </w:r>
+      <w:r>
+        <w:rPr>
+          <w:rFonts w:ascii="Arial Narrow" w:hAnsi="Arial Narrow" w:cs="Arial"/>
+          <w:b/>
+          <w:bCs/>
+          <w:color w:val="000000"/>
+          <w:spacing w:val="10"/>
+          <w:w w:val="85"/>
+          <w:szCs w:val="20"/>
+        </w:rPr>
+        <w:br/>
+      </w:r>
+      <w:r>
+        <w:rPr>
+          <w:rFonts w:ascii="Arial Narrow" w:hAnsi="Arial Narrow" w:cs="Arial"/>
+          <w:b/>
+          <w:bCs/>
+          <w:color w:val="000000"/>
+          <w:spacing w:val="10"/>
+          <w:w w:val="85"/>
+          <w:szCs w:val="20"/>
+        </w:rPr>
+        <w:br/>
+      </w:r>
+      <w:r>
+        <w:rPr>
+          <w:rFonts w:ascii="Arial Narrow" w:hAnsi="Arial Narrow" w:cs="Arial"/>
+          <w:b/>
+          <w:bCs/>
+          <w:color w:val="000000"/>
+          <w:spacing w:val="10"/>
+          <w:w w:val="85"/>
+          <w:szCs w:val="20"/>
+        </w:rPr>
+        <w:br/>
+      </w:r>
+      <w:r>
+        <w:rPr>
+          <w:rFonts w:ascii="Arial Narrow" w:hAnsi="Arial Narrow" w:cs="Arial"/>
+          <w:b/>
+          <w:bCs/>
+          <w:color w:val="000000"/>
+          <w:spacing w:val="10"/>
+          <w:w w:val="85"/>
+          <w:szCs w:val="20"/>
+        </w:rPr>
+        <w:br/>
+      </w:r>
+      <w:r>
+        <w:rPr>
+          <w:rFonts w:ascii="Arial Narrow" w:hAnsi="Arial Narrow" w:cs="Arial"/>
+          <w:b/>
+          <w:bCs/>
+          <w:color w:val="000000"/>
+          <w:spacing w:val="10"/>
+          <w:w w:val="85"/>
+          <w:szCs w:val="20"/>
+        </w:rPr>
+        <w:br/>
+      </w:r>
+      <w:r>
+        <w:rPr>
+          <w:rFonts w:ascii="Arial Narrow" w:hAnsi="Arial Narrow" w:cs="Arial"/>
+          <w:b/>
+          <w:bCs/>
+          <w:color w:val="000000"/>
+          <w:spacing w:val="10"/>
+          <w:w w:val="85"/>
+          <w:szCs w:val="20"/>
+        </w:rPr>
+        <w:br/>
+      </w:r>
+      <w:r>
+        <w:rPr>
+          <w:rFonts w:ascii="Arial Narrow" w:hAnsi="Arial Narrow" w:cs="Arial"/>
+          <w:b/>
+          <w:bCs/>
+          <w:color w:val="000000"/>
+          <w:spacing w:val="10"/>
+          <w:w w:val="85"/>
+          <w:szCs w:val="20"/>
+        </w:rPr>
+        <w:br/>
+      </w:r>
+      <w:r>
+        <w:rPr>
+          <w:rFonts w:ascii="Arial Narrow" w:hAnsi="Arial Narrow" w:cs="Arial"/>
+          <w:b/>
+          <w:bCs/>
+          <w:color w:val="000000"/>
+          <w:spacing w:val="10"/>
+          <w:w w:val="85"/>
+          <w:szCs w:val="20"/>
+        </w:rPr>
+        <w:br/>
+      </w:r>
+      <w:r>
+        <w:rPr>
+          <w:rFonts w:ascii="Arial Narrow" w:hAnsi="Arial Narrow" w:cs="Arial"/>
+          <w:b/>
+          <w:bCs/>
+          <w:color w:val="000000"/>
+          <w:spacing w:val="10"/>
+          <w:w w:val="85"/>
+          <w:szCs w:val="20"/>
+        </w:rPr>
+        <w:br/>
+      </w:r>
+      <w:r>
+        <w:rPr>
+          <w:rFonts w:ascii="Arial Narrow" w:hAnsi="Arial Narrow" w:cs="Arial"/>
+          <w:b/>
+          <w:bCs/>
+          <w:color w:val="000000"/>
+          <w:spacing w:val="10"/>
+          <w:w w:val="85"/>
+          <w:szCs w:val="20"/>
+        </w:rPr>
+        <w:br/>
+      </w:r>
+      <w:r>
+        <w:rPr>
+          <w:rFonts w:ascii="Arial Narrow" w:hAnsi="Arial Narrow" w:cs="Arial"/>
+          <w:b/>
+          <w:bCs/>
+          <w:color w:val="000000"/>
+          <w:spacing w:val="10"/>
+          <w:w w:val="85"/>
+          <w:szCs w:val="20"/>
+        </w:rPr>
+        <w:br/>
+      </w:r>
+      <w:r>
+        <w:rPr>
+          <w:rFonts w:ascii="Arial Narrow" w:hAnsi="Arial Narrow" w:cs="Arial"/>
+          <w:b/>
+          <w:bCs/>
+          <w:color w:val="000000"/>
+          <w:spacing w:val="10"/>
+          <w:w w:val="85"/>
+          <w:szCs w:val="20"/>
+        </w:rPr>
+        <w:br/>
+      </w:r>
+      <w:r>
+        <w:rPr>
+          <w:rFonts w:ascii="Arial Narrow" w:hAnsi="Arial Narrow" w:cs="Arial"/>
+          <w:b/>
+          <w:bCs/>
+          <w:color w:val="000000"/>
+          <w:spacing w:val="10"/>
+          <w:w w:val="85"/>
+          <w:szCs w:val="20"/>
+        </w:rPr>
+        <w:br/>
+      </w:r>
+      <w:r>
+        <w:rPr>
+          <w:rFonts w:ascii="Arial Narrow" w:hAnsi="Arial Narrow" w:cs="Arial"/>
+          <w:b/>
+          <w:bCs/>
+          <w:color w:val="000000"/>
+          <w:spacing w:val="10"/>
+          <w:w w:val="85"/>
+          <w:szCs w:val="20"/>
+        </w:rPr>
+        <w:br/>
+      </w:r>
+      <w:r>
+        <w:rPr>
+          <w:rFonts w:ascii="Arial Narrow" w:hAnsi="Arial Narrow" w:cs="Arial"/>
+          <w:b/>
+          <w:bCs/>
+          <w:color w:val="000000"/>
+          <w:spacing w:val="10"/>
+          <w:w w:val="85"/>
+          <w:szCs w:val="20"/>
+        </w:rPr>
+        <w:lastRenderedPageBreak/>
+        <w:br/>
+      </w:r>
+      <w:r>
+        <w:rPr>
+          <w:rFonts w:ascii="Arial Narrow" w:hAnsi="Arial Narrow" w:cs="Arial"/>
+          <w:b/>
+          <w:bCs/>
+          <w:color w:val="000000"/>
+          <w:spacing w:val="10"/>
+          <w:w w:val="85"/>
+          <w:szCs w:val="20"/>
+        </w:rPr>
+        <w:br/>
+      </w:r>
+      <w:r>
+        <w:rPr>
+          <w:rFonts w:ascii="Arial Narrow" w:hAnsi="Arial Narrow" w:cs="Arial"/>
+          <w:b/>
+          <w:bCs/>
+          <w:color w:val="000000"/>
+          <w:spacing w:val="10"/>
+          <w:w w:val="85"/>
+          <w:szCs w:val="20"/>
+        </w:rPr>
+        <w:br/>
+      </w:r>
+      <w:r>
+        <w:rPr>
+          <w:rFonts w:ascii="Arial Narrow" w:hAnsi="Arial Narrow" w:cs="Arial"/>
+          <w:b/>
+          <w:bCs/>
+          <w:color w:val="000000"/>
+          <w:spacing w:val="10"/>
+          <w:w w:val="85"/>
+          <w:szCs w:val="20"/>
+        </w:rPr>
         <w:br/>
         <w:t>JOAN MANUEL GONZALEZ PEREZ VELASCO</w:t>
-        <w:br/>
-        <w:t/>
-        <w:br/>
-        <w:t/>
-        <w:br/>
-        <w:t/>
-        <w:br/>
-        <w:t/>
-        <w:br/>
-        <w:t/>
-        <w:br/>
-        <w:t/>
-        <w:br/>
-        <w:t/>
-        <w:br/>
-        <w:t/>
+      </w:r>
+      <w:r>
+        <w:rPr>
+          <w:rFonts w:ascii="Arial Narrow" w:hAnsi="Arial Narrow" w:cs="Arial"/>
+          <w:b/>
+          <w:bCs/>
+          <w:color w:val="000000"/>
+          <w:spacing w:val="10"/>
+          <w:w w:val="85"/>
+          <w:szCs w:val="20"/>
+        </w:rPr>
+        <w:br/>
+      </w:r>
+      <w:r>
+        <w:rPr>
+          <w:rFonts w:ascii="Arial Narrow" w:hAnsi="Arial Narrow" w:cs="Arial"/>
+          <w:b/>
+          <w:bCs/>
+          <w:color w:val="000000"/>
+          <w:spacing w:val="10"/>
+          <w:w w:val="85"/>
+          <w:szCs w:val="20"/>
+        </w:rPr>
+        <w:br/>
+      </w:r>
+      <w:r>
+        <w:rPr>
+          <w:rFonts w:ascii="Arial Narrow" w:hAnsi="Arial Narrow" w:cs="Arial"/>
+          <w:b/>
+          <w:bCs/>
+          <w:color w:val="000000"/>
+          <w:spacing w:val="10"/>
+          <w:w w:val="85"/>
+          <w:szCs w:val="20"/>
+        </w:rPr>
+        <w:br/>
+      </w:r>
+      <w:r>
+        <w:rPr>
+          <w:rFonts w:ascii="Arial Narrow" w:hAnsi="Arial Narrow" w:cs="Arial"/>
+          <w:b/>
+          <w:bCs/>
+          <w:color w:val="000000"/>
+          <w:spacing w:val="10"/>
+          <w:w w:val="85"/>
+          <w:szCs w:val="20"/>
+        </w:rPr>
+        <w:br/>
+      </w:r>
+      <w:r>
+        <w:rPr>
+          <w:rFonts w:ascii="Arial Narrow" w:hAnsi="Arial Narrow" w:cs="Arial"/>
+          <w:b/>
+          <w:bCs/>
+          <w:color w:val="000000"/>
+          <w:spacing w:val="10"/>
+          <w:w w:val="85"/>
+          <w:szCs w:val="20"/>
+        </w:rPr>
+        <w:br/>
+      </w:r>
+      <w:r>
+        <w:rPr>
+          <w:rFonts w:ascii="Arial Narrow" w:hAnsi="Arial Narrow" w:cs="Arial"/>
+          <w:b/>
+          <w:bCs/>
+          <w:color w:val="000000"/>
+          <w:spacing w:val="10"/>
+          <w:w w:val="85"/>
+          <w:szCs w:val="20"/>
+        </w:rPr>
+        <w:br/>
+      </w:r>
+      <w:r>
+        <w:rPr>
+          <w:rFonts w:ascii="Arial Narrow" w:hAnsi="Arial Narrow" w:cs="Arial"/>
+          <w:b/>
+          <w:bCs/>
+          <w:color w:val="000000"/>
+          <w:spacing w:val="10"/>
+          <w:w w:val="85"/>
+          <w:szCs w:val="20"/>
+        </w:rPr>
+        <w:br/>
+      </w:r>
+      <w:r>
+        <w:rPr>
+          <w:rFonts w:ascii="Arial Narrow" w:hAnsi="Arial Narrow" w:cs="Arial"/>
+          <w:b/>
+          <w:bCs/>
+          <w:color w:val="000000"/>
+          <w:spacing w:val="10"/>
+          <w:w w:val="85"/>
+          <w:szCs w:val="20"/>
+        </w:rPr>
+        <w:br/>
+      </w:r>
+      <w:r>
+        <w:rPr>
+          <w:rFonts w:ascii="Arial Narrow" w:hAnsi="Arial Narrow" w:cs="Arial"/>
+          <w:b/>
+          <w:bCs/>
+          <w:color w:val="000000"/>
+          <w:spacing w:val="10"/>
+          <w:w w:val="85"/>
+          <w:szCs w:val="20"/>
+        </w:rPr>
         <w:br/>
         <w:t>MARIE CATHERINE GONZALEZ PEREZ VELASCO</w:t>
-        <w:br/>
-        <w:t/>
-        <w:br/>
-        <w:t/>
-        <w:br/>
-        <w:t/>
-        <w:br/>
-        <w:t/>
-        <w:br/>
-        <w:t/>
-        <w:br/>
-        <w:t/>
-        <w:br/>
-        <w:t/>
-        <w:br/>
-        <w:t/>
-        <w:br/>
-        <w:t/>
-        <w:br/>
-        <w:t/>
-        <w:br/>
-        <w:t/>
-        <w:br/>
-        <w:t/>
-        <w:br/>
-        <w:t/>
-        <w:br/>
-        <w:t/>
-        <w:br/>
-        <w:t/>
-        <w:br/>
-        <w:t/>
-        <w:br/>
-        <w:t/>
-        <w:br/>
-        <w:t/>
-        <w:br/>
-        <w:t/>
-        <w:br/>
-        <w:t/>
+      </w:r>
+      <w:r>
+        <w:rPr>
+          <w:rFonts w:ascii="Arial Narrow" w:hAnsi="Arial Narrow" w:cs="Arial"/>
+          <w:b/>
+          <w:bCs/>
+          <w:color w:val="000000"/>
+          <w:spacing w:val="10"/>
+          <w:w w:val="85"/>
+          <w:szCs w:val="20"/>
+        </w:rPr>
+        <w:br/>
+      </w:r>
+      <w:r>
+        <w:rPr>
+          <w:rFonts w:ascii="Arial Narrow" w:hAnsi="Arial Narrow" w:cs="Arial"/>
+          <w:b/>
+          <w:bCs/>
+          <w:color w:val="000000"/>
+          <w:spacing w:val="10"/>
+          <w:w w:val="85"/>
+          <w:szCs w:val="20"/>
+        </w:rPr>
+        <w:br/>
+      </w:r>
+      <w:r>
+        <w:rPr>
+          <w:rFonts w:ascii="Arial Narrow" w:hAnsi="Arial Narrow" w:cs="Arial"/>
+          <w:b/>
+          <w:bCs/>
+          <w:color w:val="000000"/>
+          <w:spacing w:val="10"/>
+          <w:w w:val="85"/>
+          <w:szCs w:val="20"/>
+        </w:rPr>
+        <w:br/>
+      </w:r>
+      <w:r>
+        <w:rPr>
+          <w:rFonts w:ascii="Arial Narrow" w:hAnsi="Arial Narrow" w:cs="Arial"/>
+          <w:b/>
+          <w:bCs/>
+          <w:color w:val="000000"/>
+          <w:spacing w:val="10"/>
+          <w:w w:val="85"/>
+          <w:szCs w:val="20"/>
+        </w:rPr>
+        <w:br/>
+      </w:r>
+      <w:r>
+        <w:rPr>
+          <w:rFonts w:ascii="Arial Narrow" w:hAnsi="Arial Narrow" w:cs="Arial"/>
+          <w:b/>
+          <w:bCs/>
+          <w:color w:val="000000"/>
+          <w:spacing w:val="10"/>
+          <w:w w:val="85"/>
+          <w:szCs w:val="20"/>
+        </w:rPr>
+        <w:br/>
+      </w:r>
+      <w:r>
+        <w:rPr>
+          <w:rFonts w:ascii="Arial Narrow" w:hAnsi="Arial Narrow" w:cs="Arial"/>
+          <w:b/>
+          <w:bCs/>
+          <w:color w:val="000000"/>
+          <w:spacing w:val="10"/>
+          <w:w w:val="85"/>
+          <w:szCs w:val="20"/>
+        </w:rPr>
+        <w:br/>
+      </w:r>
+      <w:r>
+        <w:rPr>
+          <w:rFonts w:ascii="Arial Narrow" w:hAnsi="Arial Narrow" w:cs="Arial"/>
+          <w:b/>
+          <w:bCs/>
+          <w:color w:val="000000"/>
+          <w:spacing w:val="10"/>
+          <w:w w:val="85"/>
+          <w:szCs w:val="20"/>
+        </w:rPr>
+        <w:br/>
+      </w:r>
+      <w:r>
+        <w:rPr>
+          <w:rFonts w:ascii="Arial Narrow" w:hAnsi="Arial Narrow" w:cs="Arial"/>
+          <w:b/>
+          <w:bCs/>
+          <w:color w:val="000000"/>
+          <w:spacing w:val="10"/>
+          <w:w w:val="85"/>
+          <w:szCs w:val="20"/>
+        </w:rPr>
+        <w:br/>
+      </w:r>
+      <w:r>
+        <w:rPr>
+          <w:rFonts w:ascii="Arial Narrow" w:hAnsi="Arial Narrow" w:cs="Arial"/>
+          <w:b/>
+          <w:bCs/>
+          <w:color w:val="000000"/>
+          <w:spacing w:val="10"/>
+          <w:w w:val="85"/>
+          <w:szCs w:val="20"/>
+        </w:rPr>
+        <w:br/>
+      </w:r>
+      <w:r>
+        <w:rPr>
+          <w:rFonts w:ascii="Arial Narrow" w:hAnsi="Arial Narrow" w:cs="Arial"/>
+          <w:b/>
+          <w:bCs/>
+          <w:color w:val="000000"/>
+          <w:spacing w:val="10"/>
+          <w:w w:val="85"/>
+          <w:szCs w:val="20"/>
+        </w:rPr>
+        <w:br/>
+      </w:r>
+      <w:r>
+        <w:rPr>
+          <w:rFonts w:ascii="Arial Narrow" w:hAnsi="Arial Narrow" w:cs="Arial"/>
+          <w:b/>
+          <w:bCs/>
+          <w:color w:val="000000"/>
+          <w:spacing w:val="10"/>
+          <w:w w:val="85"/>
+          <w:szCs w:val="20"/>
+        </w:rPr>
+        <w:br/>
+      </w:r>
+      <w:r>
+        <w:rPr>
+          <w:rFonts w:ascii="Arial Narrow" w:hAnsi="Arial Narrow" w:cs="Arial"/>
+          <w:b/>
+          <w:bCs/>
+          <w:color w:val="000000"/>
+          <w:spacing w:val="10"/>
+          <w:w w:val="85"/>
+          <w:szCs w:val="20"/>
+        </w:rPr>
+        <w:br/>
+      </w:r>
+      <w:r>
+        <w:rPr>
+          <w:rFonts w:ascii="Arial Narrow" w:hAnsi="Arial Narrow" w:cs="Arial"/>
+          <w:b/>
+          <w:bCs/>
+          <w:color w:val="000000"/>
+          <w:spacing w:val="10"/>
+          <w:w w:val="85"/>
+          <w:szCs w:val="20"/>
+        </w:rPr>
+        <w:br/>
+      </w:r>
+      <w:r>
+        <w:rPr>
+          <w:rFonts w:ascii="Arial Narrow" w:hAnsi="Arial Narrow" w:cs="Arial"/>
+          <w:b/>
+          <w:bCs/>
+          <w:color w:val="000000"/>
+          <w:spacing w:val="10"/>
+          <w:w w:val="85"/>
+          <w:szCs w:val="20"/>
+        </w:rPr>
+        <w:br/>
+      </w:r>
+      <w:r>
+        <w:rPr>
+          <w:rFonts w:ascii="Arial Narrow" w:hAnsi="Arial Narrow" w:cs="Arial"/>
+          <w:b/>
+          <w:bCs/>
+          <w:color w:val="000000"/>
+          <w:spacing w:val="10"/>
+          <w:w w:val="85"/>
+          <w:szCs w:val="20"/>
+        </w:rPr>
+        <w:br/>
+      </w:r>
+      <w:r>
+        <w:rPr>
+          <w:rFonts w:ascii="Arial Narrow" w:hAnsi="Arial Narrow" w:cs="Arial"/>
+          <w:b/>
+          <w:bCs/>
+          <w:color w:val="000000"/>
+          <w:spacing w:val="10"/>
+          <w:w w:val="85"/>
+          <w:szCs w:val="20"/>
+        </w:rPr>
+        <w:br/>
+      </w:r>
+      <w:r>
+        <w:rPr>
+          <w:rFonts w:ascii="Arial Narrow" w:hAnsi="Arial Narrow" w:cs="Arial"/>
+          <w:b/>
+          <w:bCs/>
+          <w:color w:val="000000"/>
+          <w:spacing w:val="10"/>
+          <w:w w:val="85"/>
+          <w:szCs w:val="20"/>
+        </w:rPr>
+        <w:br/>
+      </w:r>
+      <w:r>
+        <w:rPr>
+          <w:rFonts w:ascii="Arial Narrow" w:hAnsi="Arial Narrow" w:cs="Arial"/>
+          <w:b/>
+          <w:bCs/>
+          <w:color w:val="000000"/>
+          <w:spacing w:val="10"/>
+          <w:w w:val="85"/>
+          <w:szCs w:val="20"/>
+        </w:rPr>
+        <w:br/>
+      </w:r>
+      <w:r>
+        <w:rPr>
+          <w:rFonts w:ascii="Arial Narrow" w:hAnsi="Arial Narrow" w:cs="Arial"/>
+          <w:b/>
+          <w:bCs/>
+          <w:color w:val="000000"/>
+          <w:spacing w:val="10"/>
+          <w:w w:val="85"/>
+          <w:szCs w:val="20"/>
+        </w:rPr>
+        <w:br/>
+      </w:r>
+      <w:r>
+        <w:rPr>
+          <w:rFonts w:ascii="Arial Narrow" w:hAnsi="Arial Narrow" w:cs="Arial"/>
+          <w:b/>
+          <w:bCs/>
+          <w:color w:val="000000"/>
+          <w:spacing w:val="10"/>
+          <w:w w:val="85"/>
+          <w:szCs w:val="20"/>
+        </w:rPr>
+        <w:br/>
+      </w:r>
+      <w:r>
+        <w:rPr>
+          <w:rFonts w:ascii="Arial Narrow" w:hAnsi="Arial Narrow" w:cs="Arial"/>
+          <w:b/>
+          <w:bCs/>
+          <w:color w:val="000000"/>
+          <w:spacing w:val="10"/>
+          <w:w w:val="85"/>
+          <w:szCs w:val="20"/>
+        </w:rPr>
         <w:br/>
         <w:t>MARIE CATHERINE GONZALEZ PEREZ VELASCO</w:t>
-        <w:br/>
-        <w:t/>
-        <w:br/>
-        <w:t/>
-        <w:br/>
-        <w:t/>
-        <w:br/>
-        <w:t/>
-        <w:br/>
-        <w:t/>
-        <w:br/>
-        <w:t/>
-        <w:br/>
-        <w:t/>
-        <w:br/>
-        <w:t/>
+      </w:r>
+      <w:r>
+        <w:rPr>
+          <w:rFonts w:ascii="Arial Narrow" w:hAnsi="Arial Narrow" w:cs="Arial"/>
+          <w:b/>
+          <w:bCs/>
+          <w:color w:val="000000"/>
+          <w:spacing w:val="10"/>
+          <w:w w:val="85"/>
+          <w:szCs w:val="20"/>
+        </w:rPr>
+        <w:br/>
+      </w:r>
+      <w:r>
+        <w:rPr>
+          <w:rFonts w:ascii="Arial Narrow" w:hAnsi="Arial Narrow" w:cs="Arial"/>
+          <w:b/>
+          <w:bCs/>
+          <w:color w:val="000000"/>
+          <w:spacing w:val="10"/>
+          <w:w w:val="85"/>
+          <w:szCs w:val="20"/>
+        </w:rPr>
+        <w:lastRenderedPageBreak/>
+        <w:br/>
+      </w:r>
+      <w:r>
+        <w:rPr>
+          <w:rFonts w:ascii="Arial Narrow" w:hAnsi="Arial Narrow" w:cs="Arial"/>
+          <w:b/>
+          <w:bCs/>
+          <w:color w:val="000000"/>
+          <w:spacing w:val="10"/>
+          <w:w w:val="85"/>
+          <w:szCs w:val="20"/>
+        </w:rPr>
+        <w:br/>
+      </w:r>
+      <w:r>
+        <w:rPr>
+          <w:rFonts w:ascii="Arial Narrow" w:hAnsi="Arial Narrow" w:cs="Arial"/>
+          <w:b/>
+          <w:bCs/>
+          <w:color w:val="000000"/>
+          <w:spacing w:val="10"/>
+          <w:w w:val="85"/>
+          <w:szCs w:val="20"/>
+        </w:rPr>
+        <w:br/>
+      </w:r>
+      <w:r>
+        <w:rPr>
+          <w:rFonts w:ascii="Arial Narrow" w:hAnsi="Arial Narrow" w:cs="Arial"/>
+          <w:b/>
+          <w:bCs/>
+          <w:color w:val="000000"/>
+          <w:spacing w:val="10"/>
+          <w:w w:val="85"/>
+          <w:szCs w:val="20"/>
+        </w:rPr>
+        <w:br/>
+      </w:r>
+      <w:r>
+        <w:rPr>
+          <w:rFonts w:ascii="Arial Narrow" w:hAnsi="Arial Narrow" w:cs="Arial"/>
+          <w:b/>
+          <w:bCs/>
+          <w:color w:val="000000"/>
+          <w:spacing w:val="10"/>
+          <w:w w:val="85"/>
+          <w:szCs w:val="20"/>
+        </w:rPr>
+        <w:br/>
+      </w:r>
+      <w:r>
+        <w:rPr>
+          <w:rFonts w:ascii="Arial Narrow" w:hAnsi="Arial Narrow" w:cs="Arial"/>
+          <w:b/>
+          <w:bCs/>
+          <w:color w:val="000000"/>
+          <w:spacing w:val="10"/>
+          <w:w w:val="85"/>
+          <w:szCs w:val="20"/>
+        </w:rPr>
+        <w:br/>
+      </w:r>
+      <w:r>
+        <w:rPr>
+          <w:rFonts w:ascii="Arial Narrow" w:hAnsi="Arial Narrow" w:cs="Arial"/>
+          <w:b/>
+          <w:bCs/>
+          <w:color w:val="000000"/>
+          <w:spacing w:val="10"/>
+          <w:w w:val="85"/>
+          <w:szCs w:val="20"/>
+        </w:rPr>
+        <w:br/>
+      </w:r>
+      <w:r>
+        <w:rPr>
+          <w:rFonts w:ascii="Arial Narrow" w:hAnsi="Arial Narrow" w:cs="Arial"/>
+          <w:b/>
+          <w:bCs/>
+          <w:color w:val="000000"/>
+          <w:spacing w:val="10"/>
+          <w:w w:val="85"/>
+          <w:szCs w:val="20"/>
+        </w:rPr>
         <w:br/>
         <w:t>HUGO FABRIZIO BRIGNETI ABASOLO</w:t>
-        <w:br/>
-        <w:t/>
-        <w:br/>
-        <w:t/>
-        <w:br/>
-        <w:t/>
-        <w:br/>
-        <w:t/>
-        <w:br/>
-        <w:t/>
-        <w:br/>
-        <w:t/>
-        <w:br/>
-        <w:t/>
-        <w:br/>
-        <w:t/>
-        <w:br/>
-        <w:t/>
-        <w:br/>
-        <w:t/>
-        <w:br/>
-        <w:t/>
-        <w:br/>
-        <w:t/>
-        <w:br/>
-        <w:t/>
-        <w:br/>
-        <w:t/>
-        <w:br/>
-        <w:t/>
-        <w:br/>
-        <w:t/>
-        <w:br/>
-        <w:t/>
-        <w:br/>
-        <w:t/>
-        <w:br/>
-        <w:t/>
-        <w:br/>
-        <w:t/>
+      </w:r>
+      <w:r>
+        <w:rPr>
+          <w:rFonts w:ascii="Arial Narrow" w:hAnsi="Arial Narrow" w:cs="Arial"/>
+          <w:b/>
+          <w:bCs/>
+          <w:color w:val="000000"/>
+          <w:spacing w:val="10"/>
+          <w:w w:val="85"/>
+          <w:szCs w:val="20"/>
+        </w:rPr>
+        <w:br/>
+      </w:r>
+      <w:r>
+        <w:rPr>
+          <w:rFonts w:ascii="Arial Narrow" w:hAnsi="Arial Narrow" w:cs="Arial"/>
+          <w:b/>
+          <w:bCs/>
+          <w:color w:val="000000"/>
+          <w:spacing w:val="10"/>
+          <w:w w:val="85"/>
+          <w:szCs w:val="20"/>
+        </w:rPr>
+        <w:br/>
+      </w:r>
+      <w:r>
+        <w:rPr>
+          <w:rFonts w:ascii="Arial Narrow" w:hAnsi="Arial Narrow" w:cs="Arial"/>
+          <w:b/>
+          <w:bCs/>
+          <w:color w:val="000000"/>
+          <w:spacing w:val="10"/>
+          <w:w w:val="85"/>
+          <w:szCs w:val="20"/>
+        </w:rPr>
+        <w:br/>
+      </w:r>
+      <w:r>
+        <w:rPr>
+          <w:rFonts w:ascii="Arial Narrow" w:hAnsi="Arial Narrow" w:cs="Arial"/>
+          <w:b/>
+          <w:bCs/>
+          <w:color w:val="000000"/>
+          <w:spacing w:val="10"/>
+          <w:w w:val="85"/>
+          <w:szCs w:val="20"/>
+        </w:rPr>
+        <w:br/>
+      </w:r>
+      <w:r>
+        <w:rPr>
+          <w:rFonts w:ascii="Arial Narrow" w:hAnsi="Arial Narrow" w:cs="Arial"/>
+          <w:b/>
+          <w:bCs/>
+          <w:color w:val="000000"/>
+          <w:spacing w:val="10"/>
+          <w:w w:val="85"/>
+          <w:szCs w:val="20"/>
+        </w:rPr>
+        <w:br/>
+      </w:r>
+      <w:r>
+        <w:rPr>
+          <w:rFonts w:ascii="Arial Narrow" w:hAnsi="Arial Narrow" w:cs="Arial"/>
+          <w:b/>
+          <w:bCs/>
+          <w:color w:val="000000"/>
+          <w:spacing w:val="10"/>
+          <w:w w:val="85"/>
+          <w:szCs w:val="20"/>
+        </w:rPr>
+        <w:br/>
+      </w:r>
+      <w:r>
+        <w:rPr>
+          <w:rFonts w:ascii="Arial Narrow" w:hAnsi="Arial Narrow" w:cs="Arial"/>
+          <w:b/>
+          <w:bCs/>
+          <w:color w:val="000000"/>
+          <w:spacing w:val="10"/>
+          <w:w w:val="85"/>
+          <w:szCs w:val="20"/>
+        </w:rPr>
+        <w:br/>
+      </w:r>
+      <w:r>
+        <w:rPr>
+          <w:rFonts w:ascii="Arial Narrow" w:hAnsi="Arial Narrow" w:cs="Arial"/>
+          <w:b/>
+          <w:bCs/>
+          <w:color w:val="000000"/>
+          <w:spacing w:val="10"/>
+          <w:w w:val="85"/>
+          <w:szCs w:val="20"/>
+        </w:rPr>
+        <w:br/>
+      </w:r>
+      <w:r>
+        <w:rPr>
+          <w:rFonts w:ascii="Arial Narrow" w:hAnsi="Arial Narrow" w:cs="Arial"/>
+          <w:b/>
+          <w:bCs/>
+          <w:color w:val="000000"/>
+          <w:spacing w:val="10"/>
+          <w:w w:val="85"/>
+          <w:szCs w:val="20"/>
+        </w:rPr>
+        <w:br/>
+      </w:r>
+      <w:r>
+        <w:rPr>
+          <w:rFonts w:ascii="Arial Narrow" w:hAnsi="Arial Narrow" w:cs="Arial"/>
+          <w:b/>
+          <w:bCs/>
+          <w:color w:val="000000"/>
+          <w:spacing w:val="10"/>
+          <w:w w:val="85"/>
+          <w:szCs w:val="20"/>
+        </w:rPr>
+        <w:br/>
+      </w:r>
+      <w:r>
+        <w:rPr>
+          <w:rFonts w:ascii="Arial Narrow" w:hAnsi="Arial Narrow" w:cs="Arial"/>
+          <w:b/>
+          <w:bCs/>
+          <w:color w:val="000000"/>
+          <w:spacing w:val="10"/>
+          <w:w w:val="85"/>
+          <w:szCs w:val="20"/>
+        </w:rPr>
+        <w:br/>
+      </w:r>
+      <w:r>
+        <w:rPr>
+          <w:rFonts w:ascii="Arial Narrow" w:hAnsi="Arial Narrow" w:cs="Arial"/>
+          <w:b/>
+          <w:bCs/>
+          <w:color w:val="000000"/>
+          <w:spacing w:val="10"/>
+          <w:w w:val="85"/>
+          <w:szCs w:val="20"/>
+        </w:rPr>
+        <w:br/>
+      </w:r>
+      <w:r>
+        <w:rPr>
+          <w:rFonts w:ascii="Arial Narrow" w:hAnsi="Arial Narrow" w:cs="Arial"/>
+          <w:b/>
+          <w:bCs/>
+          <w:color w:val="000000"/>
+          <w:spacing w:val="10"/>
+          <w:w w:val="85"/>
+          <w:szCs w:val="20"/>
+        </w:rPr>
+        <w:br/>
+      </w:r>
+      <w:r>
+        <w:rPr>
+          <w:rFonts w:ascii="Arial Narrow" w:hAnsi="Arial Narrow" w:cs="Arial"/>
+          <w:b/>
+          <w:bCs/>
+          <w:color w:val="000000"/>
+          <w:spacing w:val="10"/>
+          <w:w w:val="85"/>
+          <w:szCs w:val="20"/>
+        </w:rPr>
+        <w:br/>
+      </w:r>
+      <w:r>
+        <w:rPr>
+          <w:rFonts w:ascii="Arial Narrow" w:hAnsi="Arial Narrow" w:cs="Arial"/>
+          <w:b/>
+          <w:bCs/>
+          <w:color w:val="000000"/>
+          <w:spacing w:val="10"/>
+          <w:w w:val="85"/>
+          <w:szCs w:val="20"/>
+        </w:rPr>
+        <w:br/>
+      </w:r>
+      <w:r>
+        <w:rPr>
+          <w:rFonts w:ascii="Arial Narrow" w:hAnsi="Arial Narrow" w:cs="Arial"/>
+          <w:b/>
+          <w:bCs/>
+          <w:color w:val="000000"/>
+          <w:spacing w:val="10"/>
+          <w:w w:val="85"/>
+          <w:szCs w:val="20"/>
+        </w:rPr>
+        <w:br/>
+      </w:r>
+      <w:r>
+        <w:rPr>
+          <w:rFonts w:ascii="Arial Narrow" w:hAnsi="Arial Narrow" w:cs="Arial"/>
+          <w:b/>
+          <w:bCs/>
+          <w:color w:val="000000"/>
+          <w:spacing w:val="10"/>
+          <w:w w:val="85"/>
+          <w:szCs w:val="20"/>
+        </w:rPr>
+        <w:br/>
+      </w:r>
+      <w:r>
+        <w:rPr>
+          <w:rFonts w:ascii="Arial Narrow" w:hAnsi="Arial Narrow" w:cs="Arial"/>
+          <w:b/>
+          <w:bCs/>
+          <w:color w:val="000000"/>
+          <w:spacing w:val="10"/>
+          <w:w w:val="85"/>
+          <w:szCs w:val="20"/>
+        </w:rPr>
+        <w:br/>
+      </w:r>
+      <w:r>
+        <w:rPr>
+          <w:rFonts w:ascii="Arial Narrow" w:hAnsi="Arial Narrow" w:cs="Arial"/>
+          <w:b/>
+          <w:bCs/>
+          <w:color w:val="000000"/>
+          <w:spacing w:val="10"/>
+          <w:w w:val="85"/>
+          <w:szCs w:val="20"/>
+        </w:rPr>
+        <w:br/>
+      </w:r>
+      <w:r>
+        <w:rPr>
+          <w:rFonts w:ascii="Arial Narrow" w:hAnsi="Arial Narrow" w:cs="Arial"/>
+          <w:b/>
+          <w:bCs/>
+          <w:color w:val="000000"/>
+          <w:spacing w:val="10"/>
+          <w:w w:val="85"/>
+          <w:szCs w:val="20"/>
+        </w:rPr>
+        <w:br/>
+      </w:r>
+      <w:r>
+        <w:rPr>
+          <w:rFonts w:ascii="Arial Narrow" w:hAnsi="Arial Narrow" w:cs="Arial"/>
+          <w:b/>
+          <w:bCs/>
+          <w:color w:val="000000"/>
+          <w:spacing w:val="10"/>
+          <w:w w:val="85"/>
+          <w:szCs w:val="20"/>
+        </w:rPr>
         <w:br/>
         <w:t>HUGO FABRIZIO BRIGNETI ABASOLO</w:t>
-        <w:br/>
-        <w:t/>
-        <w:br/>
-        <w:t/>
-        <w:br/>
-        <w:t/>
-        <w:br/>
-        <w:t/>
-        <w:br/>
-        <w:t/>
-        <w:br/>
-        <w:t/>
+      </w:r>
+      <w:r>
+        <w:rPr>
+          <w:rFonts w:ascii="Arial Narrow" w:hAnsi="Arial Narrow" w:cs="Arial"/>
+          <w:b/>
+          <w:bCs/>
+          <w:color w:val="000000"/>
+          <w:spacing w:val="10"/>
+          <w:w w:val="85"/>
+          <w:szCs w:val="20"/>
+        </w:rPr>
+        <w:br/>
+      </w:r>
+      <w:r>
+        <w:rPr>
+          <w:rFonts w:ascii="Arial Narrow" w:hAnsi="Arial Narrow" w:cs="Arial"/>
+          <w:b/>
+          <w:bCs/>
+          <w:color w:val="000000"/>
+          <w:spacing w:val="10"/>
+          <w:w w:val="85"/>
+          <w:szCs w:val="20"/>
+        </w:rPr>
+        <w:br/>
+      </w:r>
+      <w:r>
+        <w:rPr>
+          <w:rFonts w:ascii="Arial Narrow" w:hAnsi="Arial Narrow" w:cs="Arial"/>
+          <w:b/>
+          <w:bCs/>
+          <w:color w:val="000000"/>
+          <w:spacing w:val="10"/>
+          <w:w w:val="85"/>
+          <w:szCs w:val="20"/>
+        </w:rPr>
+        <w:br/>
+      </w:r>
+      <w:r>
+        <w:rPr>
+          <w:rFonts w:ascii="Arial Narrow" w:hAnsi="Arial Narrow" w:cs="Arial"/>
+          <w:b/>
+          <w:bCs/>
+          <w:color w:val="000000"/>
+          <w:spacing w:val="10"/>
+          <w:w w:val="85"/>
+          <w:szCs w:val="20"/>
+        </w:rPr>
+        <w:br/>
+      </w:r>
+      <w:r>
+        <w:rPr>
+          <w:rFonts w:ascii="Arial Narrow" w:hAnsi="Arial Narrow" w:cs="Arial"/>
+          <w:b/>
+          <w:bCs/>
+          <w:color w:val="000000"/>
+          <w:spacing w:val="10"/>
+          <w:w w:val="85"/>
+          <w:szCs w:val="20"/>
+        </w:rPr>
+        <w:br/>
+      </w:r>
+      <w:r>
+        <w:rPr>
+          <w:rFonts w:ascii="Arial Narrow" w:hAnsi="Arial Narrow" w:cs="Arial"/>
+          <w:b/>
+          <w:bCs/>
+          <w:color w:val="000000"/>
+          <w:spacing w:val="10"/>
+          <w:w w:val="85"/>
+          <w:szCs w:val="20"/>
+        </w:rPr>
+        <w:br/>
       </w:r>
     </w:p>
     <w:p>
@@ -1714,7 +2702,7 @@
           <w:w w:val="85"/>
           <w:szCs w:val="20"/>
         </w:rPr>
-        <w:t>FECHA: </w:t>
+        <w:t xml:space="preserve">FECHA: </w:t>
       </w:r>
     </w:p>
     <w:p>
@@ -1808,7 +2796,7 @@
           <w:szCs w:val="20"/>
         </w:rPr>
         <w:tab/>
-        <w:t>FECHA: </w:t>
+        <w:t xml:space="preserve">FECHA: </w:t>
       </w:r>
     </w:p>
     <w:p>
@@ -1858,7 +2846,7 @@
           <w:sz w:val="20"/>
           <w:szCs w:val="20"/>
         </w:rPr>
-        <w:t>. </w:t>
+        <w:t xml:space="preserve">. </w:t>
       </w:r>
     </w:p>
     <w:p>
@@ -1883,7 +2871,7 @@
           <w:sz w:val="20"/>
           <w:szCs w:val="20"/>
         </w:rPr>
-        <w:t>[var.TEMP_FIRMANTES] </w:t>
+        <w:t xml:space="preserve">[var.TEMP_FIRMANTES] </w:t>
       </w:r>
     </w:p>
     <w:p>
@@ -1946,7 +2934,7 @@
           <w:sz w:val="20"/>
           <w:szCs w:val="20"/>
         </w:rPr>
-        <w:t> Y AUTORIZADA POR EL SUSCRITO; SIENDO RUBRICADO EN CADA UNA DE SUS FOJAS Y EXPEDIDO CON MI SELLO; </w:t>
+        <w:t xml:space="preserve"> Y AUTORIZADA POR EL SUSCRITO; SIENDO RUBRICADO EN CADA UNA DE SUS FOJAS Y EXPEDIDO CON MI SELLO; </w:t>
       </w:r>
     </w:p>
     <w:p>
@@ -2031,8 +3019,8 @@
 </file>
 
 <file path=word/numbering.xml><?xml version="1.0" encoding="utf-8"?>
-<w:numbering xmlns:wpc="http://schemas.microsoft.com/office/word/2010/wordprocessingCanvas" xmlns:mc="http://schemas.openxmlformats.org/markup-compatibility/2006" xmlns:o="urn:schemas-microsoft-com:office:office" xmlns:r="http://schemas.openxmlformats.org/officeDocument/2006/relationships" xmlns:m="http://schemas.openxmlformats.org/officeDocument/2006/math" xmlns:v="urn:schemas-microsoft-com:vml" xmlns:wp14="http://schemas.microsoft.com/office/word/2010/wordprocessingDrawing" xmlns:wp="http://schemas.openxmlformats.org/drawingml/2006/wordprocessingDrawing" xmlns:w10="urn:schemas-microsoft-com:office:word" xmlns:w="http://schemas.openxmlformats.org/wordprocessingml/2006/main" xmlns:w14="http://schemas.microsoft.com/office/word/2010/wordml" xmlns:wpg="http://schemas.microsoft.com/office/word/2010/wordprocessingGroup" xmlns:wpi="http://schemas.microsoft.com/office/word/2010/wordprocessingInk" xmlns:wne="http://schemas.microsoft.com/office/word/2006/wordml" xmlns:wps="http://schemas.microsoft.com/office/word/2010/wordprocessingShape" mc:Ignorable="w14 wp14">
-  <w:abstractNum w:abstractNumId="0">
+<w:numbering xmlns:wpc="http://schemas.microsoft.com/office/word/2010/wordprocessingCanvas" xmlns:cx="http://schemas.microsoft.com/office/drawing/2014/chartex" xmlns:cx1="http://schemas.microsoft.com/office/drawing/2015/9/8/chartex" xmlns:cx2="http://schemas.microsoft.com/office/drawing/2015/10/21/chartex" xmlns:cx3="http://schemas.microsoft.com/office/drawing/2016/5/9/chartex" xmlns:cx4="http://schemas.microsoft.com/office/drawing/2016/5/10/chartex" xmlns:cx5="http://schemas.microsoft.com/office/drawing/2016/5/11/chartex" xmlns:cx6="http://schemas.microsoft.com/office/drawing/2016/5/12/chartex" xmlns:cx7="http://schemas.microsoft.com/office/drawing/2016/5/13/chartex" xmlns:cx8="http://schemas.microsoft.com/office/drawing/2016/5/14/chartex" xmlns:mc="http://schemas.openxmlformats.org/markup-compatibility/2006" xmlns:aink="http://schemas.microsoft.com/office/drawing/2016/ink" xmlns:am3d="http://schemas.microsoft.com/office/drawing/2017/model3d" xmlns:o="urn:schemas-microsoft-com:office:office" xmlns:oel="http://schemas.microsoft.com/office/2019/extlst" xmlns:r="http://schemas.openxmlformats.org/officeDocument/2006/relationships" xmlns:m="http://schemas.openxmlformats.org/officeDocument/2006/math" xmlns:v="urn:schemas-microsoft-com:vml" xmlns:wp14="http://schemas.microsoft.com/office/word/2010/wordprocessingDrawing" xmlns:wp="http://schemas.openxmlformats.org/drawingml/2006/wordprocessingDrawing" xmlns:w10="urn:schemas-microsoft-com:office:word" xmlns:w="http://schemas.openxmlformats.org/wordprocessingml/2006/main" xmlns:w14="http://schemas.microsoft.com/office/word/2010/wordml" xmlns:w15="http://schemas.microsoft.com/office/word/2012/wordml" xmlns:w16cex="http://schemas.microsoft.com/office/word/2018/wordml/cex" xmlns:w16cid="http://schemas.microsoft.com/office/word/2016/wordml/cid" xmlns:w16="http://schemas.microsoft.com/office/word/2018/wordml" xmlns:w16sdtdh="http://schemas.microsoft.com/office/word/2020/wordml/sdtdatahash" xmlns:w16se="http://schemas.microsoft.com/office/word/2015/wordml/symex" xmlns:wpg="http://schemas.microsoft.com/office/word/2010/wordprocessingGroup" xmlns:wpi="http://schemas.microsoft.com/office/word/2010/wordprocessingInk" xmlns:wne="http://schemas.microsoft.com/office/word/2006/wordml" xmlns:wps="http://schemas.microsoft.com/office/word/2010/wordprocessingShape" mc:Ignorable="w14 w15 w16se w16cid w16 w16cex w16sdtdh wp14">
+  <w:abstractNum w:abstractNumId="0" w15:restartNumberingAfterBreak="0">
     <w:nsid w:val="00000001"/>
     <w:multiLevelType w:val="multilevel"/>
     <w:tmpl w:val="00000001"/>
@@ -2155,7 +3143,7 @@
       </w:pPr>
     </w:lvl>
   </w:abstractNum>
-  <w:abstractNum w:abstractNumId="1">
+  <w:abstractNum w:abstractNumId="1" w15:restartNumberingAfterBreak="0">
     <w:nsid w:val="00000002"/>
     <w:multiLevelType w:val="multilevel"/>
     <w:tmpl w:val="00000002"/>
@@ -2295,20 +3283,20 @@
       </w:rPr>
     </w:lvl>
   </w:abstractNum>
-  <w:num w:numId="1">
+  <w:num w:numId="1" w16cid:durableId="117532881">
     <w:abstractNumId w:val="0"/>
   </w:num>
-  <w:num w:numId="2">
+  <w:num w:numId="2" w16cid:durableId="1180118641">
     <w:abstractNumId w:val="1"/>
   </w:num>
-  <w:num w:numId="3">
+  <w:num w:numId="3" w16cid:durableId="1581284148">
     <w:abstractNumId w:val="0"/>
   </w:num>
 </w:numbering>
 </file>
 
 <file path=word/styles.xml><?xml version="1.0" encoding="utf-8"?>
-<w:styles xmlns:mc="http://schemas.openxmlformats.org/markup-compatibility/2006" xmlns:r="http://schemas.openxmlformats.org/officeDocument/2006/relationships" xmlns:w="http://schemas.openxmlformats.org/wordprocessingml/2006/main" xmlns:w14="http://schemas.microsoft.com/office/word/2010/wordml" mc:Ignorable="w14">
+<w:styles xmlns:mc="http://schemas.openxmlformats.org/markup-compatibility/2006" xmlns:r="http://schemas.openxmlformats.org/officeDocument/2006/relationships" xmlns:w="http://schemas.openxmlformats.org/wordprocessingml/2006/main" xmlns:w14="http://schemas.microsoft.com/office/word/2010/wordml" xmlns:w15="http://schemas.microsoft.com/office/word/2012/wordml" xmlns:w16cex="http://schemas.microsoft.com/office/word/2018/wordml/cex" xmlns:w16cid="http://schemas.microsoft.com/office/word/2016/wordml/cid" xmlns:w16="http://schemas.microsoft.com/office/word/2018/wordml" xmlns:w16sdtdh="http://schemas.microsoft.com/office/word/2020/wordml/sdtdatahash" xmlns:w16se="http://schemas.microsoft.com/office/word/2015/wordml/symex" mc:Ignorable="w14 w15 w16se w16cid w16 w16cex w16sdtdh">
   <w:docDefaults>
     <w:rPrDefault>
       <w:rPr>
@@ -2318,789 +3306,383 @@
     </w:rPrDefault>
     <w:pPrDefault/>
   </w:docDefaults>
-  <w:latentStyles w:defLockedState="0" w:defUIPriority="99" w:defSemiHidden="1" w:defUnhideWhenUsed="1" w:defQFormat="0" w:count="267">
-    <w:lsdException w:name="Normal" w:semiHidden="0" w:uiPriority="0" w:unhideWhenUsed="0" w:qFormat="1"/>
-    <w:lsdException w:name="heading 1" w:semiHidden="0" w:uiPriority="9" w:unhideWhenUsed="0" w:qFormat="1"/>
-    <w:lsdException w:name="heading 2" w:uiPriority="9" w:qFormat="1"/>
-    <w:lsdException w:name="heading 3" w:uiPriority="9" w:qFormat="1"/>
-    <w:lsdException w:name="heading 4" w:uiPriority="9" w:qFormat="1"/>
-    <w:lsdException w:name="heading 5" w:uiPriority="9" w:qFormat="1"/>
-    <w:lsdException w:name="heading 6" w:uiPriority="9" w:qFormat="1"/>
-    <w:lsdException w:name="heading 7" w:uiPriority="9" w:qFormat="1"/>
-    <w:lsdException w:name="heading 8" w:uiPriority="9" w:qFormat="1"/>
-    <w:lsdException w:name="heading 9" w:uiPriority="9" w:qFormat="1"/>
-    <w:lsdException w:name="toc 1" w:uiPriority="39"/>
-    <w:lsdException w:name="toc 2" w:uiPriority="39"/>
-    <w:lsdException w:name="toc 3" w:uiPriority="39"/>
-    <w:lsdException w:name="toc 4" w:uiPriority="39"/>
-    <w:lsdException w:name="toc 5" w:uiPriority="39"/>
-    <w:lsdException w:name="toc 6" w:uiPriority="39"/>
-    <w:lsdException w:name="toc 7" w:uiPriority="39"/>
-    <w:lsdException w:name="toc 8" w:uiPriority="39"/>
-    <w:lsdException w:name="toc 9" w:uiPriority="39"/>
-    <w:lsdException w:name="caption" w:uiPriority="35" w:qFormat="1"/>
-    <w:lsdException w:name="Title" w:semiHidden="0" w:uiPriority="10" w:unhideWhenUsed="0" w:qFormat="1"/>
-    <w:lsdException w:name="Default Paragraph Font" w:uiPriority="1"/>
-    <w:lsdException w:name="Subtitle" w:semiHidden="0" w:uiPriority="11" w:unhideWhenUsed="0" w:qFormat="1"/>
-    <w:lsdException w:name="Strong" w:semiHidden="0" w:uiPriority="22" w:unhideWhenUsed="0" w:qFormat="1"/>
-    <w:lsdException w:name="Emphasis" w:semiHidden="0" w:uiPriority="20" w:unhideWhenUsed="0" w:qFormat="1"/>
-    <w:lsdException w:name="Normal Table" w:semiHidden="0" w:unhideWhenUsed="0"/>
-    <w:lsdException w:name="Table Web 3" w:semiHidden="0" w:unhideWhenUsed="0"/>
-    <w:lsdException w:name="Table Grid" w:semiHidden="0" w:uiPriority="59" w:unhideWhenUsed="0"/>
-    <w:lsdException w:name="Table Theme" w:semiHidden="0" w:unhideWhenUsed="0"/>
-    <w:lsdException w:name="Placeholder Text" w:unhideWhenUsed="0"/>
-    <w:lsdException w:name="No Spacing" w:semiHidden="0" w:uiPriority="1" w:unhideWhenUsed="0" w:qFormat="1"/>
-    <w:lsdException w:name="Light Shading" w:semiHidden="0" w:uiPriority="60" w:unhideWhenUsed="0"/>
-    <w:lsdException w:name="Light List" w:semiHidden="0" w:uiPriority="61" w:unhideWhenUsed="0"/>
-    <w:lsdException w:name="Light Grid" w:semiHidden="0" w:uiPriority="62" w:unhideWhenUsed="0"/>
-    <w:lsdException w:name="Medium Shading 1" w:semiHidden="0" w:uiPriority="63" w:unhideWhenUsed="0"/>
-    <w:lsdException w:name="Medium Shading 2" w:semiHidden="0" w:uiPriority="64" w:unhideWhenUsed="0"/>
-    <w:lsdException w:name="Medium List 1" w:semiHidden="0" w:uiPriority="65" w:unhideWhenUsed="0"/>
-    <w:lsdException w:name="Medium List 2" w:semiHidden="0" w:uiPriority="66" w:unhideWhenUsed="0"/>
-    <w:lsdException w:name="Medium Grid 1" w:semiHidden="0" w:uiPriority="67" w:unhideWhenUsed="0"/>
-    <w:lsdException w:name="Medium Grid 2" w:semiHidden="0" w:uiPriority="68" w:unhideWhenUsed="0"/>
-    <w:lsdException w:name="Medium Grid 3" w:semiHidden="0" w:uiPriority="69" w:unhideWhenUsed="0"/>
-    <w:lsdException w:name="Dark List" w:semiHidden="0" w:uiPriority="70" w:unhideWhenUsed="0"/>
-    <w:lsdException w:name="Colorful Shading" w:semiHidden="0" w:uiPriority="71" w:unhideWhenUsed="0"/>
-    <w:lsdException w:name="Colorful List" w:semiHidden="0" w:uiPriority="72" w:unhideWhenUsed="0"/>
-    <w:lsdException w:name="Colorful Grid" w:semiHidden="0" w:uiPriority="73" w:unhideWhenUsed="0"/>
-    <w:lsdException w:name="Light Shading Accent 1" w:semiHidden="0" w:uiPriority="60" w:unhideWhenUsed="0"/>
-    <w:lsdException w:name="Light List Accent 1" w:semiHidden="0" w:uiPriority="61" w:unhideWhenUsed="0"/>
-    <w:lsdException w:name="Light Grid Accent 1" w:semiHidden="0" w:uiPriority="62" w:unhideWhenUsed="0"/>
-    <w:lsdException w:name="Medium Shading 1 Accent 1" w:semiHidden="0" w:uiPriority="63" w:unhideWhenUsed="0"/>
-    <w:lsdException w:name="Medium Shading 2 Accent 1" w:semiHidden="0" w:uiPriority="64" w:unhideWhenUsed="0"/>
-    <w:lsdException w:name="Medium List 1 Accent 1" w:semiHidden="0" w:uiPriority="65" w:unhideWhenUsed="0"/>
-    <w:lsdException w:name="Revision" w:unhideWhenUsed="0"/>
-    <w:lsdException w:name="List Paragraph" w:semiHidden="0" w:uiPriority="34" w:unhideWhenUsed="0" w:qFormat="1"/>
-    <w:lsdException w:name="Quote" w:semiHidden="0" w:uiPriority="29" w:unhideWhenUsed="0" w:qFormat="1"/>
-    <w:lsdException w:name="Intense Quote" w:semiHidden="0" w:uiPriority="30" w:unhideWhenUsed="0" w:qFormat="1"/>
-    <w:lsdException w:name="Medium List 2 Accent 1" w:semiHidden="0" w:uiPriority="66" w:unhideWhenUsed="0"/>
-    <w:lsdException w:name="Medium Grid 1 Accent 1" w:semiHidden="0" w:uiPriority="67" w:unhideWhenUsed="0"/>
-    <w:lsdException w:name="Medium Grid 2 Accent 1" w:semiHidden="0" w:uiPriority="68" w:unhideWhenUsed="0"/>
-    <w:lsdException w:name="Medium Grid 3 Accent 1" w:semiHidden="0" w:uiPriority="69" w:unhideWhenUsed="0"/>
-    <w:lsdException w:name="Dark List Accent 1" w:semiHidden="0" w:uiPriority="70" w:unhideWhenUsed="0"/>
-    <w:lsdException w:name="Colorful Shading Accent 1" w:semiHidden="0" w:uiPriority="71" w:unhideWhenUsed="0"/>
-    <w:lsdException w:name="Colorful List Accent 1" w:semiHidden="0" w:uiPriority="72" w:unhideWhenUsed="0"/>
-    <w:lsdException w:name="Colorful Grid Accent 1" w:semiHidden="0" w:uiPriority="73" w:unhideWhenUsed="0"/>
-    <w:lsdException w:name="Light Shading Accent 2" w:semiHidden="0" w:uiPriority="60" w:unhideWhenUsed="0"/>
-    <w:lsdException w:name="Light List Accent 2" w:semiHidden="0" w:uiPriority="61" w:unhideWhenUsed="0"/>
-    <w:lsdException w:name="Light Grid Accent 2" w:semiHidden="0" w:uiPriority="62" w:unhideWhenUsed="0"/>
-    <w:lsdException w:name="Medium Shading 1 Accent 2" w:semiHidden="0" w:uiPriority="63" w:unhideWhenUsed="0"/>
-    <w:lsdException w:name="Medium Shading 2 Accent 2" w:semiHidden="0" w:uiPriority="64" w:unhideWhenUsed="0"/>
-    <w:lsdException w:name="Medium List 1 Accent 2" w:semiHidden="0" w:uiPriority="65" w:unhideWhenUsed="0"/>
-    <w:lsdException w:name="Medium List 2 Accent 2" w:semiHidden="0" w:uiPriority="66" w:unhideWhenUsed="0"/>
-    <w:lsdException w:name="Medium Grid 1 Accent 2" w:semiHidden="0" w:uiPriority="67" w:unhideWhenUsed="0"/>
-    <w:lsdException w:name="Medium Grid 2 Accent 2" w:semiHidden="0" w:uiPriority="68" w:unhideWhenUsed="0"/>
-    <w:lsdException w:name="Medium Grid 3 Accent 2" w:semiHidden="0" w:uiPriority="69" w:unhideWhenUsed="0"/>
-    <w:lsdException w:name="Dark List Accent 2" w:semiHidden="0" w:uiPriority="70" w:unhideWhenUsed="0"/>
-    <w:lsdException w:name="Colorful Shading Accent 2" w:semiHidden="0" w:uiPriority="71" w:unhideWhenUsed="0"/>
-    <w:lsdException w:name="Colorful List Accent 2" w:semiHidden="0" w:uiPriority="72" w:unhideWhenUsed="0"/>
-    <w:lsdException w:name="Colorful Grid Accent 2" w:semiHidden="0" w:uiPriority="73" w:unhideWhenUsed="0"/>
-    <w:lsdException w:name="Light Shading Accent 3" w:semiHidden="0" w:uiPriority="60" w:unhideWhenUsed="0"/>
-    <w:lsdException w:name="Light List Accent 3" w:semiHidden="0" w:uiPriority="61" w:unhideWhenUsed="0"/>
-    <w:lsdException w:name="Light Grid Accent 3" w:semiHidden="0" w:uiPriority="62" w:unhideWhenUsed="0"/>
-    <w:lsdException w:name="Medium Shading 1 Accent 3" w:semiHidden="0" w:uiPriority="63" w:unhideWhenUsed="0"/>
-    <w:lsdException w:name="Medium Shading 2 Accent 3" w:semiHidden="0" w:uiPriority="64" w:unhideWhenUsed="0"/>
-    <w:lsdException w:name="Medium List 1 Accent 3" w:semiHidden="0" w:uiPriority="65" w:unhideWhenUsed="0"/>
-    <w:lsdException w:name="Medium List 2 Accent 3" w:semiHidden="0" w:uiPriority="66" w:unhideWhenUsed="0"/>
-    <w:lsdException w:name="Medium Grid 1 Accent 3" w:semiHidden="0" w:uiPriority="67" w:unhideWhenUsed="0"/>
-    <w:lsdException w:name="Medium Grid 2 Accent 3" w:semiHidden="0" w:uiPriority="68" w:unhideWhenUsed="0"/>
-    <w:lsdException w:name="Medium Grid 3 Accent 3" w:semiHidden="0" w:uiPriority="69" w:unhideWhenUsed="0"/>
-    <w:lsdException w:name="Dark List Accent 3" w:semiHidden="0" w:uiPriority="70" w:unhideWhenUsed="0"/>
-    <w:lsdException w:name="Colorful Shading Accent 3" w:semiHidden="0" w:uiPriority="71" w:unhideWhenUsed="0"/>
-    <w:lsdException w:name="Colorful List Accent 3" w:semiHidden="0" w:uiPriority="72" w:unhideWhenUsed="0"/>
-    <w:lsdException w:name="Colorful Grid Accent 3" w:semiHidden="0" w:uiPriority="73" w:unhideWhenUsed="0"/>
-    <w:lsdException w:name="Light Shading Accent 4" w:semiHidden="0" w:uiPriority="60" w:unhideWhenUsed="0"/>
-    <w:lsdException w:name="Light List Accent 4" w:semiHidden="0" w:uiPriority="61" w:unhideWhenUsed="0"/>
-    <w:lsdException w:name="Light Grid Accent 4" w:semiHidden="0" w:uiPriority="62" w:unhideWhenUsed="0"/>
-    <w:lsdException w:name="Medium Shading 1 Accent 4" w:semiHidden="0" w:uiPriority="63" w:unhideWhenUsed="0"/>
-    <w:lsdException w:name="Medium Shading 2 Accent 4" w:semiHidden="0" w:uiPriority="64" w:unhideWhenUsed="0"/>
-    <w:lsdException w:name="Medium List 1 Accent 4" w:semiHidden="0" w:uiPriority="65" w:unhideWhenUsed="0"/>
-    <w:lsdException w:name="Medium List 2 Accent 4" w:semiHidden="0" w:uiPriority="66" w:unhideWhenUsed="0"/>
-    <w:lsdException w:name="Medium Grid 1 Accent 4" w:semiHidden="0" w:uiPriority="67" w:unhideWhenUsed="0"/>
-    <w:lsdException w:name="Medium Grid 2 Accent 4" w:semiHidden="0" w:uiPriority="68" w:unhideWhenUsed="0"/>
-    <w:lsdException w:name="Medium Grid 3 Accent 4" w:semiHidden="0" w:uiPriority="69" w:unhideWhenUsed="0"/>
-    <w:lsdException w:name="Dark List Accent 4" w:semiHidden="0" w:uiPriority="70" w:unhideWhenUsed="0"/>
-    <w:lsdException w:name="Colorful Shading Accent 4" w:semiHidden="0" w:uiPriority="71" w:unhideWhenUsed="0"/>
-    <w:lsdException w:name="Colorful List Accent 4" w:semiHidden="0" w:uiPriority="72" w:unhideWhenUsed="0"/>
-    <w:lsdException w:name="Colorful Grid Accent 4" w:semiHidden="0" w:uiPriority="73" w:unhideWhenUsed="0"/>
-    <w:lsdException w:name="Light Shading Accent 5" w:semiHidden="0" w:uiPriority="60" w:unhideWhenUsed="0"/>
-    <w:lsdException w:name="Light List Accent 5" w:semiHidden="0" w:uiPriority="61" w:unhideWhenUsed="0"/>
-    <w:lsdException w:name="Light Grid Accent 5" w:semiHidden="0" w:uiPriority="62" w:unhideWhenUsed="0"/>
-    <w:lsdException w:name="Medium Shading 1 Accent 5" w:semiHidden="0" w:uiPriority="63" w:unhideWhenUsed="0"/>
-    <w:lsdException w:name="Medium Shading 2 Accent 5" w:semiHidden="0" w:uiPriority="64" w:unhideWhenUsed="0"/>
-    <w:lsdException w:name="Medium List 1 Accent 5" w:semiHidden="0" w:uiPriority="65" w:unhideWhenUsed="0"/>
-    <w:lsdException w:name="Medium List 2 Accent 5" w:semiHidden="0" w:uiPriority="66" w:unhideWhenUsed="0"/>
-    <w:lsdException w:name="Medium Grid 1 Accent 5" w:semiHidden="0" w:uiPriority="67" w:unhideWhenUsed="0"/>
-    <w:lsdException w:name="Medium Grid 2 Accent 5" w:semiHidden="0" w:uiPriority="68" w:unhideWhenUsed="0"/>
-    <w:lsdException w:name="Medium Grid 3 Accent 5" w:semiHidden="0" w:uiPriority="69" w:unhideWhenUsed="0"/>
-    <w:lsdException w:name="Dark List Accent 5" w:semiHidden="0" w:uiPriority="70" w:unhideWhenUsed="0"/>
-    <w:lsdException w:name="Colorful Shading Accent 5" w:semiHidden="0" w:uiPriority="71" w:unhideWhenUsed="0"/>
-    <w:lsdException w:name="Colorful List Accent 5" w:semiHidden="0" w:uiPriority="72" w:unhideWhenUsed="0"/>
-    <w:lsdException w:name="Colorful Grid Accent 5" w:semiHidden="0" w:uiPriority="73" w:unhideWhenUsed="0"/>
-    <w:lsdException w:name="Light Shading Accent 6" w:semiHidden="0" w:uiPriority="60" w:unhideWhenUsed="0"/>
-    <w:lsdException w:name="Light List Accent 6" w:semiHidden="0" w:uiPriority="61" w:unhideWhenUsed="0"/>
-    <w:lsdException w:name="Light Grid Accent 6" w:semiHidden="0" w:uiPriority="62" w:unhideWhenUsed="0"/>
-    <w:lsdException w:name="Medium Shading 1 Accent 6" w:semiHidden="0" w:uiPriority="63" w:unhideWhenUsed="0"/>
-    <w:lsdException w:name="Medium Shading 2 Accent 6" w:semiHidden="0" w:uiPriority="64" w:unhideWhenUsed="0"/>
-    <w:lsdException w:name="Medium List 1 Accent 6" w:semiHidden="0" w:uiPriority="65" w:unhideWhenUsed="0"/>
-    <w:lsdException w:name="Medium List 2 Accent 6" w:semiHidden="0" w:uiPriority="66" w:unhideWhenUsed="0"/>
-    <w:lsdException w:name="Medium Grid 1 Accent 6" w:semiHidden="0" w:uiPriority="67" w:unhideWhenUsed="0"/>
-    <w:lsdException w:name="Medium Grid 2 Accent 6" w:semiHidden="0" w:uiPriority="68" w:unhideWhenUsed="0"/>
-    <w:lsdException w:name="Medium Grid 3 Accent 6" w:semiHidden="0" w:uiPriority="69" w:unhideWhenUsed="0"/>
-    <w:lsdException w:name="Dark List Accent 6" w:semiHidden="0" w:uiPriority="70" w:unhideWhenUsed="0"/>
-    <w:lsdException w:name="Colorful Shading Accent 6" w:semiHidden="0" w:uiPriority="71" w:unhideWhenUsed="0"/>
-    <w:lsdException w:name="Colorful List Accent 6" w:semiHidden="0" w:uiPriority="72" w:unhideWhenUsed="0"/>
-    <w:lsdException w:name="Colorful Grid Accent 6" w:semiHidden="0" w:uiPriority="73" w:unhideWhenUsed="0"/>
-    <w:lsdException w:name="Subtle Emphasis" w:semiHidden="0" w:uiPriority="19" w:unhideWhenUsed="0" w:qFormat="1"/>
-    <w:lsdException w:name="Intense Emphasis" w:semiHidden="0" w:uiPriority="21" w:unhideWhenUsed="0" w:qFormat="1"/>
-    <w:lsdException w:name="Subtle Reference" w:semiHidden="0" w:uiPriority="31" w:unhideWhenUsed="0" w:qFormat="1"/>
-    <w:lsdException w:name="Intense Reference" w:semiHidden="0" w:uiPriority="32" w:unhideWhenUsed="0" w:qFormat="1"/>
-    <w:lsdException w:name="Book Title" w:semiHidden="0" w:uiPriority="33" w:unhideWhenUsed="0" w:qFormat="1"/>
-    <w:lsdException w:name="Bibliography" w:uiPriority="37"/>
-    <w:lsdException w:name="TOC Heading" w:uiPriority="39" w:qFormat="1"/>
-  </w:latentStyles>
-  <w:style w:type="paragraph" w:default="1" w:styleId="Normal">
-    <w:name w:val="Normal"/>
-    <w:qFormat/>
-    <w:pPr>
-      <w:widowControl w:val="0"/>
-      <w:suppressAutoHyphens/>
-      <w:autoSpaceDE w:val="0"/>
-      <w:spacing w:line="360" w:lineRule="auto"/>
-      <w:jc w:val="both"/>
-    </w:pPr>
-    <w:rPr>
-      <w:rFonts w:ascii="Courier New" w:hAnsi="Courier New" w:cs="Courier New"/>
-      <w:kern w:val="1"/>
-      <w:sz w:val="22"/>
-      <w:szCs w:val="24"/>
-      <w:lang w:val="en-US" w:eastAsia="ar-SA"/>
-    </w:rPr>
-  </w:style>
-  <w:style w:type="paragraph" w:styleId="Ttulo1">
-    <w:name w:val="heading 1"/>
-    <w:basedOn w:val="Normal"/>
-    <w:next w:val="Normal"/>
-    <w:qFormat/>
-    <w:pPr>
-      <w:keepNext/>
-      <w:spacing w:before="240" w:after="60"/>
-      <w:outlineLvl w:val="0"/>
-    </w:pPr>
-    <w:rPr>
-      <w:rFonts w:ascii="Arial" w:hAnsi="Arial" w:cs="Arial"/>
-      <w:b/>
-      <w:bCs/>
-      <w:sz w:val="32"/>
-      <w:szCs w:val="32"/>
-    </w:rPr>
-  </w:style>
-  <w:style w:type="character" w:default="1" w:styleId="Fuentedeprrafopredeter">
-    <w:name w:val="Default Paragraph Font"/>
-    <w:uiPriority w:val="1"/>
-    <w:semiHidden/>
-    <w:unhideWhenUsed/>
-  </w:style>
-  <w:style w:type="table" w:default="1" w:styleId="Tablanormal">
-    <w:name w:val="Normal Table"/>
-    <w:uiPriority w:val="99"/>
-    <w:semiHidden/>
-    <w:unhideWhenUsed/>
-    <w:tblPr>
-      <w:tblInd w:w="0" w:type="dxa"/>
-      <w:tblCellMar>
-        <w:top w:w="0" w:type="dxa"/>
-        <w:left w:w="108" w:type="dxa"/>
-        <w:bottom w:w="0" w:type="dxa"/>
-        <w:right w:w="108" w:type="dxa"/>
-      </w:tblCellMar>
-    </w:tblPr>
-  </w:style>
-  <w:style w:type="numbering" w:default="1" w:styleId="Sinlista">
-    <w:name w:val="No List"/>
-    <w:uiPriority w:val="99"/>
-    <w:semiHidden/>
-    <w:unhideWhenUsed/>
-  </w:style>
-  <w:style w:type="character" w:customStyle="1" w:styleId="Fuentedeprrafopredeter1">
-    <w:name w:val="Fuente de párrafo predeter.1"/>
-  </w:style>
-  <w:style w:type="character" w:customStyle="1" w:styleId="Caracteresdenotaalpie">
-    <w:name w:val="Caracteres de nota al pie"/>
-  </w:style>
-  <w:style w:type="character" w:customStyle="1" w:styleId="Refdecomentario1">
-    <w:name w:val="Ref. de comentario1"/>
-    <w:basedOn w:val="Fuentedeprrafopredeter1"/>
-    <w:rPr>
-      <w:sz w:val="16"/>
-      <w:szCs w:val="16"/>
-    </w:rPr>
-  </w:style>
-  <w:style w:type="character" w:styleId="Nmerodelnea">
-    <w:name w:val="line number"/>
-    <w:basedOn w:val="Fuentedeprrafopredeter1"/>
-  </w:style>
-  <w:style w:type="character" w:customStyle="1" w:styleId="Caracteresdenotafinal">
-    <w:name w:val="Caracteres de nota final"/>
-  </w:style>
-  <w:style w:type="character" w:customStyle="1" w:styleId="Vietas">
-    <w:name w:val="Viñetas"/>
-    <w:rPr>
-      <w:rFonts w:ascii="OpenSymbol" w:eastAsia="OpenSymbol" w:hAnsi="OpenSymbol" w:cs="OpenSymbol"/>
-    </w:rPr>
-  </w:style>
-  <w:style w:type="paragraph" w:customStyle="1" w:styleId="Encabezado1">
-    <w:name w:val="Encabezado1"/>
-    <w:basedOn w:val="Normal"/>
-    <w:next w:val="Textoindependiente"/>
-    <w:pPr>
-      <w:keepNext/>
-      <w:spacing w:before="240" w:after="120"/>
-    </w:pPr>
-    <w:rPr>
-      <w:rFonts w:ascii="Arial" w:eastAsia="Microsoft YaHei" w:hAnsi="Arial" w:cs="Mangal"/>
-      <w:sz w:val="28"/>
-      <w:szCs w:val="28"/>
-    </w:rPr>
-  </w:style>
-  <w:style w:type="paragraph" w:styleId="Textoindependiente">
-    <w:name w:val="Body Text"/>
-    <w:basedOn w:val="Normal"/>
-    <w:pPr>
-      <w:spacing w:after="120"/>
-    </w:pPr>
-  </w:style>
-  <w:style w:type="paragraph" w:styleId="Lista">
-    <w:name w:val="List"/>
-    <w:basedOn w:val="Textoindependiente"/>
-    <w:rPr>
-      <w:rFonts w:cs="Mangal"/>
-    </w:rPr>
-  </w:style>
-  <w:style w:type="paragraph" w:customStyle="1" w:styleId="Etiqueta">
-    <w:name w:val="Etiqueta"/>
-    <w:basedOn w:val="Normal"/>
-    <w:pPr>
-      <w:suppressLineNumbers/>
-      <w:spacing w:before="120" w:after="120"/>
-    </w:pPr>
-    <w:rPr>
-      <w:rFonts w:cs="Mangal"/>
-      <w:i/>
-      <w:iCs/>
-      <w:sz w:val="24"/>
-    </w:rPr>
-  </w:style>
-  <w:style w:type="paragraph" w:customStyle="1" w:styleId="ndice">
-    <w:name w:val="Índice"/>
-    <w:basedOn w:val="Normal"/>
-    <w:pPr>
-      <w:suppressLineNumbers/>
-    </w:pPr>
-    <w:rPr>
-      <w:rFonts w:cs="Mangal"/>
-    </w:rPr>
-  </w:style>
-  <w:style w:type="paragraph" w:customStyle="1" w:styleId="Textocomentario1">
-    <w:name w:val="Texto comentario1"/>
-    <w:basedOn w:val="Normal"/>
-    <w:rPr>
-      <w:sz w:val="20"/>
-      <w:szCs w:val="20"/>
-    </w:rPr>
-  </w:style>
-  <w:style w:type="paragraph" w:styleId="Asuntodelcomentario">
-    <w:name w:val="annotation subject"/>
-    <w:basedOn w:val="Textocomentario1"/>
-    <w:next w:val="Textocomentario1"/>
-    <w:rPr>
-      <w:b/>
-      <w:bCs/>
-    </w:rPr>
-  </w:style>
-  <w:style w:type="paragraph" w:styleId="Textodeglobo">
-    <w:name w:val="Balloon Text"/>
-    <w:basedOn w:val="Normal"/>
-    <w:rPr>
-      <w:rFonts w:ascii="Tahoma" w:hAnsi="Tahoma" w:cs="Tahoma"/>
-      <w:sz w:val="16"/>
-      <w:szCs w:val="16"/>
-    </w:rPr>
-  </w:style>
-  <w:style w:type="paragraph" w:styleId="Encabezado">
-    <w:name w:val="header"/>
-    <w:basedOn w:val="Normal"/>
-    <w:pPr>
-      <w:tabs>
-        <w:tab w:val="center" w:pos="4320"/>
-        <w:tab w:val="right" w:pos="8640"/>
-      </w:tabs>
-    </w:pPr>
-  </w:style>
-  <w:style w:type="paragraph" w:styleId="Piedepgina">
-    <w:name w:val="footer"/>
-    <w:basedOn w:val="Normal"/>
-    <w:pPr>
-      <w:tabs>
-        <w:tab w:val="center" w:pos="4320"/>
-        <w:tab w:val="right" w:pos="8640"/>
-      </w:tabs>
-    </w:pPr>
-  </w:style>
-  <w:style w:type="paragraph" w:customStyle="1" w:styleId="Firmas">
-    <w:name w:val="Firmas"/>
-    <w:basedOn w:val="Normal"/>
-    <w:pPr>
-      <w:widowControl/>
-      <w:autoSpaceDE/>
-      <w:spacing w:line="100" w:lineRule="atLeast"/>
-      <w:jc w:val="center"/>
-    </w:pPr>
-    <w:rPr>
-      <w:rFonts w:cs="Courier"/>
-      <w:bCs/>
-      <w:sz w:val="16"/>
-      <w:szCs w:val="20"/>
-      <w:lang w:val="es-ES"/>
-    </w:rPr>
-  </w:style>
-  <w:style w:type="paragraph" w:customStyle="1" w:styleId="EstiloFirmasJustificado">
-    <w:name w:val="Estilo Firmas + Justificado"/>
-    <w:basedOn w:val="Firmas"/>
-    <w:pPr>
-      <w:spacing w:line="360" w:lineRule="auto"/>
-      <w:jc w:val="both"/>
-    </w:pPr>
-    <w:rPr>
-      <w:rFonts w:cs="Times New Roman"/>
-      <w:bCs w:val="0"/>
-    </w:rPr>
-  </w:style>
-  <w:style w:type="paragraph" w:customStyle="1" w:styleId="ESCRITURA">
-    <w:name w:val="ESCRITURA"/>
-    <w:basedOn w:val="Normal"/>
-    <w:rPr>
-      <w:rFonts w:cs="Courier"/>
-      <w:lang w:val="es-ES"/>
-    </w:rPr>
-  </w:style>
-  <w:style w:type="paragraph" w:customStyle="1" w:styleId="FIRMAS0">
-    <w:name w:val="FIRMAS"/>
-    <w:basedOn w:val="ESCRITURA"/>
-    <w:rPr>
-      <w:szCs w:val="22"/>
-    </w:rPr>
-  </w:style>
-  <w:style w:type="paragraph" w:customStyle="1" w:styleId="Escritura0">
-    <w:name w:val="Escritura"/>
-    <w:basedOn w:val="ESCRITURA"/>
-    <w:rPr>
-      <w:rFonts w:ascii="Times New Roman" w:hAnsi="Times New Roman" w:cs="Times New Roman"/>
-      <w:sz w:val="18"/>
-    </w:rPr>
-  </w:style>
-  <w:style w:type="paragraph" w:customStyle="1" w:styleId="Acta">
-    <w:name w:val="Acta"/>
-    <w:basedOn w:val="Textoindependiente"/>
-    <w:pPr>
-      <w:widowControl/>
-      <w:tabs>
-        <w:tab w:val="right" w:pos="8364"/>
-      </w:tabs>
-      <w:autoSpaceDE/>
-      <w:spacing w:after="0"/>
-    </w:pPr>
-    <w:rPr>
-      <w:szCs w:val="20"/>
-      <w:lang w:val="es-ES"/>
-    </w:rPr>
-  </w:style>
-  <w:style w:type="paragraph" w:customStyle="1" w:styleId="EstiloFirmasJustificado1">
-    <w:name w:val="Estilo Firmas + Justificado1"/>
-    <w:basedOn w:val="Firmas"/>
-    <w:pPr>
-      <w:spacing w:line="360" w:lineRule="auto"/>
-      <w:jc w:val="both"/>
-    </w:pPr>
-    <w:rPr>
-      <w:rFonts w:cs="Times New Roman"/>
-      <w:bCs w:val="0"/>
-    </w:rPr>
-  </w:style>
-  <w:style w:type="paragraph" w:customStyle="1" w:styleId="ActaVehicular">
-    <w:name w:val="Acta Vehicular"/>
-    <w:basedOn w:val="Ttulo1"/>
-    <w:pPr>
-      <w:widowControl/>
-      <w:tabs>
-        <w:tab w:val="left" w:pos="9000"/>
-      </w:tabs>
-      <w:autoSpaceDE/>
-      <w:spacing w:before="0" w:after="0" w:line="288" w:lineRule="auto"/>
-    </w:pPr>
-    <w:rPr>
-      <w:rFonts w:ascii="Times New Roman" w:hAnsi="Times New Roman" w:cs="Times New Roman"/>
-      <w:b w:val="0"/>
-      <w:bCs w:val="0"/>
-      <w:sz w:val="16"/>
-      <w:szCs w:val="20"/>
-      <w:lang w:val="es-ES"/>
-    </w:rPr>
-  </w:style>
-  <w:style w:type="paragraph" w:styleId="Ttulo">
-    <w:name w:val="Title"/>
-    <w:basedOn w:val="Normal"/>
-    <w:next w:val="Subttulo"/>
-    <w:qFormat/>
-    <w:pPr>
-      <w:widowControl/>
-      <w:pBdr>
-        <w:top w:val="double" w:sz="1" w:space="0" w:color="000000"/>
-        <w:left w:val="double" w:sz="1" w:space="4" w:color="000000"/>
-        <w:bottom w:val="double" w:sz="1" w:space="1" w:color="000000"/>
-        <w:right w:val="double" w:sz="1" w:space="0" w:color="000000"/>
-      </w:pBdr>
-      <w:autoSpaceDE/>
-      <w:spacing w:line="288" w:lineRule="auto"/>
-      <w:jc w:val="center"/>
-    </w:pPr>
-    <w:rPr>
-      <w:rFonts w:ascii="Copperplate Gothic Light" w:hAnsi="Copperplate Gothic Light" w:cs="Copperplate Gothic Light"/>
-      <w:b/>
-      <w:sz w:val="16"/>
-      <w:szCs w:val="20"/>
-      <w:lang w:val="es-ES"/>
-    </w:rPr>
-  </w:style>
-  <w:style w:type="paragraph" w:styleId="Subttulo">
-    <w:name w:val="Subtitle"/>
-    <w:basedOn w:val="Normal"/>
-    <w:next w:val="Textoindependiente"/>
-    <w:qFormat/>
-    <w:pPr>
-      <w:widowControl/>
-      <w:autoSpaceDE/>
-    </w:pPr>
-    <w:rPr>
-      <w:b/>
-      <w:sz w:val="20"/>
-      <w:szCs w:val="20"/>
-      <w:lang w:val="es-ES"/>
-    </w:rPr>
-  </w:style>
-  <w:style w:type="paragraph" w:customStyle="1" w:styleId="EscrituraVega">
-    <w:name w:val="Escritura_Vega"/>
-    <w:basedOn w:val="Normal"/>
-    <w:pPr>
-      <w:autoSpaceDE/>
-      <w:spacing w:line="432" w:lineRule="auto"/>
-    </w:pPr>
-    <w:rPr>
-      <w:color w:val="000000"/>
-      <w:sz w:val="16"/>
-      <w:szCs w:val="20"/>
-      <w:lang w:val="es-PE"/>
-    </w:rPr>
-  </w:style>
-  <w:style w:type="paragraph" w:customStyle="1" w:styleId="Textoindependiente31">
-    <w:name w:val="Texto independiente 31"/>
-    <w:basedOn w:val="Normal"/>
-    <w:pPr>
-      <w:widowControl/>
-      <w:autoSpaceDE/>
-      <w:spacing w:after="120" w:line="100" w:lineRule="atLeast"/>
-      <w:jc w:val="left"/>
-    </w:pPr>
-    <w:rPr>
-      <w:sz w:val="16"/>
-      <w:szCs w:val="16"/>
-    </w:rPr>
-  </w:style>
-  <w:style w:type="paragraph" w:customStyle="1" w:styleId="Ttulo12">
-    <w:name w:val="Título 12"/>
-    <w:pPr>
-      <w:keepNext/>
-      <w:keepLines/>
-      <w:widowControl w:val="0"/>
-      <w:tabs>
-        <w:tab w:val="left" w:pos="0"/>
-        <w:tab w:val="left" w:pos="708"/>
-        <w:tab w:val="left" w:pos="3402"/>
-        <w:tab w:val="left" w:pos="3600"/>
-      </w:tabs>
-      <w:suppressAutoHyphens/>
-      <w:autoSpaceDE w:val="0"/>
-      <w:spacing w:line="240" w:lineRule="atLeast"/>
-      <w:jc w:val="both"/>
-    </w:pPr>
-    <w:rPr>
-      <w:rFonts w:ascii="Arial" w:hAnsi="Arial" w:cs="Arial"/>
-      <w:b/>
-      <w:bCs/>
-      <w:spacing w:val="-3"/>
-      <w:kern w:val="1"/>
-      <w:sz w:val="24"/>
-      <w:szCs w:val="24"/>
-      <w:lang w:val="es-ES" w:eastAsia="ar-SA"/>
-    </w:rPr>
-  </w:style>
-  <w:style w:type="paragraph" w:customStyle="1" w:styleId="EscrituraMurguia">
-    <w:name w:val="Escritura Murguia"/>
-    <w:basedOn w:val="Ttulo12"/>
-    <w:pPr>
-      <w:keepLines w:val="0"/>
-      <w:tabs>
-        <w:tab w:val="clear" w:pos="0"/>
-        <w:tab w:val="clear" w:pos="708"/>
-        <w:tab w:val="clear" w:pos="3402"/>
-        <w:tab w:val="clear" w:pos="3600"/>
-      </w:tabs>
-      <w:spacing w:line="360" w:lineRule="auto"/>
-    </w:pPr>
-    <w:rPr>
-      <w:rFonts w:ascii="Courier New" w:hAnsi="Courier New" w:cs="Courier"/>
-      <w:b w:val="0"/>
-      <w:bCs w:val="0"/>
-      <w:spacing w:val="0"/>
-      <w:sz w:val="22"/>
-    </w:rPr>
-  </w:style>
-  <w:style w:type="paragraph" w:customStyle="1" w:styleId="Cabecerascritur">
-    <w:name w:val="Cabecera scritur"/>
-    <w:basedOn w:val="EscrituraMurguia"/>
-    <w:pPr>
-      <w:jc w:val="center"/>
-    </w:pPr>
-    <w:rPr>
-      <w:b/>
-    </w:rPr>
-  </w:style>
-  <w:style w:type="paragraph" w:customStyle="1" w:styleId="Marcador1">
-    <w:name w:val="Marcador1"/>
-    <w:basedOn w:val="Normal"/>
-    <w:pPr>
-      <w:spacing w:line="312" w:lineRule="auto"/>
-    </w:pPr>
-    <w:rPr>
-      <w:rFonts w:ascii="Arial" w:hAnsi="Arial"/>
-      <w:sz w:val="18"/>
-    </w:rPr>
-  </w:style>
-  <w:style w:type="paragraph" w:customStyle="1" w:styleId="Marcador30">
-    <w:name w:val="Marcador3"/>
-    <w:basedOn w:val="Marcador1"/>
-    <w:pPr>
-      <w:spacing w:line="336" w:lineRule="auto"/>
-    </w:pPr>
-    <w:rPr>
-      <w:sz w:val="17"/>
-      <w:lang w:val="es-MX"/>
-    </w:rPr>
-  </w:style>
-  <w:style w:type="paragraph" w:customStyle="1" w:styleId="Marcador2">
-    <w:name w:val="Marcador2"/>
-    <w:basedOn w:val="Normal"/>
-    <w:pPr>
-      <w:spacing w:line="345" w:lineRule="auto"/>
-    </w:pPr>
-    <w:rPr>
-      <w:b/>
-      <w:u w:val="single"/>
-    </w:rPr>
-  </w:style>
-  <w:style w:type="paragraph" w:customStyle="1" w:styleId="Marcador3">
-    <w:name w:val="Marcador 3"/>
-    <w:basedOn w:val="Normal"/>
-    <w:pPr>
-      <w:numPr>
-        <w:ilvl w:val="1"/>
-        <w:numId w:val="1"/>
-      </w:numPr>
-      <w:spacing w:line="336" w:lineRule="auto"/>
-      <w:outlineLvl w:val="1"/>
-    </w:pPr>
-    <w:rPr>
-      <w:sz w:val="17"/>
-      <w:lang w:val="es-PE"/>
-    </w:rPr>
-  </w:style>
-  <w:style w:type="paragraph" w:customStyle="1" w:styleId="Textoindependiente21">
-    <w:name w:val="Texto independiente 21"/>
-    <w:basedOn w:val="Normal"/>
-    <w:pPr>
-      <w:widowControl/>
-      <w:spacing w:line="312" w:lineRule="auto"/>
-      <w:ind w:right="-142"/>
-    </w:pPr>
-    <w:rPr>
-      <w:rFonts w:ascii="Abadi MT Condensed Light" w:hAnsi="Abadi MT Condensed Light"/>
-      <w:sz w:val="20"/>
-      <w:lang w:val="es-ES"/>
-    </w:rPr>
-  </w:style>
-  <w:style w:type="paragraph" w:customStyle="1" w:styleId="Contenidodelatabla">
-    <w:name w:val="Contenido de la tabla"/>
-    <w:basedOn w:val="Normal"/>
-    <w:pPr>
-      <w:suppressLineNumbers/>
-    </w:pPr>
-  </w:style>
-</w:styles>
-</file>
-
-<file path=word/stylesWithEffects.xml><?xml version="1.0" encoding="utf-8"?>
-<w:styles xmlns:wpc="http://schemas.microsoft.com/office/word/2010/wordprocessingCanvas" xmlns:mc="http://schemas.openxmlformats.org/markup-compatibility/2006" xmlns:o="urn:schemas-microsoft-com:office:office" xmlns:r="http://schemas.openxmlformats.org/officeDocument/2006/relationships" xmlns:m="http://schemas.openxmlformats.org/officeDocument/2006/math" xmlns:v="urn:schemas-microsoft-com:vml" xmlns:wp14="http://schemas.microsoft.com/office/word/2010/wordprocessingDrawing" xmlns:wp="http://schemas.openxmlformats.org/drawingml/2006/wordprocessingDrawing" xmlns:w10="urn:schemas-microsoft-com:office:word" xmlns:w="http://schemas.openxmlformats.org/wordprocessingml/2006/main" xmlns:w14="http://schemas.microsoft.com/office/word/2010/wordml" xmlns:wpg="http://schemas.microsoft.com/office/word/2010/wordprocessingGroup" xmlns:wpi="http://schemas.microsoft.com/office/word/2010/wordprocessingInk" xmlns:wne="http://schemas.microsoft.com/office/word/2006/wordml" xmlns:wps="http://schemas.microsoft.com/office/word/2010/wordprocessingShape" mc:Ignorable="w14 wp14">
-  <w:docDefaults>
-    <w:rPrDefault>
-      <w:rPr>
-        <w:rFonts w:ascii="Times New Roman" w:eastAsia="Times New Roman" w:hAnsi="Times New Roman" w:cs="Times New Roman"/>
-        <w:lang w:val="es-PE" w:eastAsia="es-PE" w:bidi="ar-SA"/>
-      </w:rPr>
-    </w:rPrDefault>
-    <w:pPrDefault/>
-  </w:docDefaults>
-  <w:latentStyles w:defLockedState="0" w:defUIPriority="99" w:defSemiHidden="1" w:defUnhideWhenUsed="1" w:defQFormat="0" w:count="267">
-    <w:lsdException w:name="Normal" w:semiHidden="0" w:uiPriority="0" w:unhideWhenUsed="0" w:qFormat="1"/>
-    <w:lsdException w:name="heading 1" w:semiHidden="0" w:uiPriority="9" w:unhideWhenUsed="0" w:qFormat="1"/>
-    <w:lsdException w:name="heading 2" w:uiPriority="9" w:qFormat="1"/>
-    <w:lsdException w:name="heading 3" w:uiPriority="9" w:qFormat="1"/>
-    <w:lsdException w:name="heading 4" w:uiPriority="9" w:qFormat="1"/>
-    <w:lsdException w:name="heading 5" w:uiPriority="9" w:qFormat="1"/>
-    <w:lsdException w:name="heading 6" w:uiPriority="9" w:qFormat="1"/>
-    <w:lsdException w:name="heading 7" w:uiPriority="9" w:qFormat="1"/>
-    <w:lsdException w:name="heading 8" w:uiPriority="9" w:qFormat="1"/>
-    <w:lsdException w:name="heading 9" w:uiPriority="9" w:qFormat="1"/>
-    <w:lsdException w:name="toc 1" w:uiPriority="39"/>
-    <w:lsdException w:name="toc 2" w:uiPriority="39"/>
-    <w:lsdException w:name="toc 3" w:uiPriority="39"/>
-    <w:lsdException w:name="toc 4" w:uiPriority="39"/>
-    <w:lsdException w:name="toc 5" w:uiPriority="39"/>
-    <w:lsdException w:name="toc 6" w:uiPriority="39"/>
-    <w:lsdException w:name="toc 7" w:uiPriority="39"/>
-    <w:lsdException w:name="toc 8" w:uiPriority="39"/>
-    <w:lsdException w:name="toc 9" w:uiPriority="39"/>
-    <w:lsdException w:name="caption" w:uiPriority="35" w:qFormat="1"/>
-    <w:lsdException w:name="Title" w:semiHidden="0" w:uiPriority="10" w:unhideWhenUsed="0" w:qFormat="1"/>
-    <w:lsdException w:name="Default Paragraph Font" w:uiPriority="1"/>
-    <w:lsdException w:name="Subtitle" w:semiHidden="0" w:uiPriority="11" w:unhideWhenUsed="0" w:qFormat="1"/>
-    <w:lsdException w:name="Strong" w:semiHidden="0" w:uiPriority="22" w:unhideWhenUsed="0" w:qFormat="1"/>
-    <w:lsdException w:name="Emphasis" w:semiHidden="0" w:uiPriority="20" w:unhideWhenUsed="0" w:qFormat="1"/>
-    <w:lsdException w:name="Normal Table" w:semiHidden="0" w:unhideWhenUsed="0"/>
-    <w:lsdException w:name="Table Web 3" w:semiHidden="0" w:unhideWhenUsed="0"/>
-    <w:lsdException w:name="Table Grid" w:semiHidden="0" w:uiPriority="59" w:unhideWhenUsed="0"/>
-    <w:lsdException w:name="Table Theme" w:semiHidden="0" w:unhideWhenUsed="0"/>
-    <w:lsdException w:name="Placeholder Text" w:unhideWhenUsed="0"/>
-    <w:lsdException w:name="No Spacing" w:semiHidden="0" w:uiPriority="1" w:unhideWhenUsed="0" w:qFormat="1"/>
-    <w:lsdException w:name="Light Shading" w:semiHidden="0" w:uiPriority="60" w:unhideWhenUsed="0"/>
-    <w:lsdException w:name="Light List" w:semiHidden="0" w:uiPriority="61" w:unhideWhenUsed="0"/>
-    <w:lsdException w:name="Light Grid" w:semiHidden="0" w:uiPriority="62" w:unhideWhenUsed="0"/>
-    <w:lsdException w:name="Medium Shading 1" w:semiHidden="0" w:uiPriority="63" w:unhideWhenUsed="0"/>
-    <w:lsdException w:name="Medium Shading 2" w:semiHidden="0" w:uiPriority="64" w:unhideWhenUsed="0"/>
-    <w:lsdException w:name="Medium List 1" w:semiHidden="0" w:uiPriority="65" w:unhideWhenUsed="0"/>
-    <w:lsdException w:name="Medium List 2" w:semiHidden="0" w:uiPriority="66" w:unhideWhenUsed="0"/>
-    <w:lsdException w:name="Medium Grid 1" w:semiHidden="0" w:uiPriority="67" w:unhideWhenUsed="0"/>
-    <w:lsdException w:name="Medium Grid 2" w:semiHidden="0" w:uiPriority="68" w:unhideWhenUsed="0"/>
-    <w:lsdException w:name="Medium Grid 3" w:semiHidden="0" w:uiPriority="69" w:unhideWhenUsed="0"/>
-    <w:lsdException w:name="Dark List" w:semiHidden="0" w:uiPriority="70" w:unhideWhenUsed="0"/>
-    <w:lsdException w:name="Colorful Shading" w:semiHidden="0" w:uiPriority="71" w:unhideWhenUsed="0"/>
-    <w:lsdException w:name="Colorful List" w:semiHidden="0" w:uiPriority="72" w:unhideWhenUsed="0"/>
-    <w:lsdException w:name="Colorful Grid" w:semiHidden="0" w:uiPriority="73" w:unhideWhenUsed="0"/>
-    <w:lsdException w:name="Light Shading Accent 1" w:semiHidden="0" w:uiPriority="60" w:unhideWhenUsed="0"/>
-    <w:lsdException w:name="Light List Accent 1" w:semiHidden="0" w:uiPriority="61" w:unhideWhenUsed="0"/>
-    <w:lsdException w:name="Light Grid Accent 1" w:semiHidden="0" w:uiPriority="62" w:unhideWhenUsed="0"/>
-    <w:lsdException w:name="Medium Shading 1 Accent 1" w:semiHidden="0" w:uiPriority="63" w:unhideWhenUsed="0"/>
-    <w:lsdException w:name="Medium Shading 2 Accent 1" w:semiHidden="0" w:uiPriority="64" w:unhideWhenUsed="0"/>
-    <w:lsdException w:name="Medium List 1 Accent 1" w:semiHidden="0" w:uiPriority="65" w:unhideWhenUsed="0"/>
-    <w:lsdException w:name="Revision" w:unhideWhenUsed="0"/>
-    <w:lsdException w:name="List Paragraph" w:semiHidden="0" w:uiPriority="34" w:unhideWhenUsed="0" w:qFormat="1"/>
-    <w:lsdException w:name="Quote" w:semiHidden="0" w:uiPriority="29" w:unhideWhenUsed="0" w:qFormat="1"/>
-    <w:lsdException w:name="Intense Quote" w:semiHidden="0" w:uiPriority="30" w:unhideWhenUsed="0" w:qFormat="1"/>
-    <w:lsdException w:name="Medium List 2 Accent 1" w:semiHidden="0" w:uiPriority="66" w:unhideWhenUsed="0"/>
-    <w:lsdException w:name="Medium Grid 1 Accent 1" w:semiHidden="0" w:uiPriority="67" w:unhideWhenUsed="0"/>
-    <w:lsdException w:name="Medium Grid 2 Accent 1" w:semiHidden="0" w:uiPriority="68" w:unhideWhenUsed="0"/>
-    <w:lsdException w:name="Medium Grid 3 Accent 1" w:semiHidden="0" w:uiPriority="69" w:unhideWhenUsed="0"/>
-    <w:lsdException w:name="Dark List Accent 1" w:semiHidden="0" w:uiPriority="70" w:unhideWhenUsed="0"/>
-    <w:lsdException w:name="Colorful Shading Accent 1" w:semiHidden="0" w:uiPriority="71" w:unhideWhenUsed="0"/>
-    <w:lsdException w:name="Colorful List Accent 1" w:semiHidden="0" w:uiPriority="72" w:unhideWhenUsed="0"/>
-    <w:lsdException w:name="Colorful Grid Accent 1" w:semiHidden="0" w:uiPriority="73" w:unhideWhenUsed="0"/>
-    <w:lsdException w:name="Light Shading Accent 2" w:semiHidden="0" w:uiPriority="60" w:unhideWhenUsed="0"/>
-    <w:lsdException w:name="Light List Accent 2" w:semiHidden="0" w:uiPriority="61" w:unhideWhenUsed="0"/>
-    <w:lsdException w:name="Light Grid Accent 2" w:semiHidden="0" w:uiPriority="62" w:unhideWhenUsed="0"/>
-    <w:lsdException w:name="Medium Shading 1 Accent 2" w:semiHidden="0" w:uiPriority="63" w:unhideWhenUsed="0"/>
-    <w:lsdException w:name="Medium Shading 2 Accent 2" w:semiHidden="0" w:uiPriority="64" w:unhideWhenUsed="0"/>
-    <w:lsdException w:name="Medium List 1 Accent 2" w:semiHidden="0" w:uiPriority="65" w:unhideWhenUsed="0"/>
-    <w:lsdException w:name="Medium List 2 Accent 2" w:semiHidden="0" w:uiPriority="66" w:unhideWhenUsed="0"/>
-    <w:lsdException w:name="Medium Grid 1 Accent 2" w:semiHidden="0" w:uiPriority="67" w:unhideWhenUsed="0"/>
-    <w:lsdException w:name="Medium Grid 2 Accent 2" w:semiHidden="0" w:uiPriority="68" w:unhideWhenUsed="0"/>
-    <w:lsdException w:name="Medium Grid 3 Accent 2" w:semiHidden="0" w:uiPriority="69" w:unhideWhenUsed="0"/>
-    <w:lsdException w:name="Dark List Accent 2" w:semiHidden="0" w:uiPriority="70" w:unhideWhenUsed="0"/>
-    <w:lsdException w:name="Colorful Shading Accent 2" w:semiHidden="0" w:uiPriority="71" w:unhideWhenUsed="0"/>
-    <w:lsdException w:name="Colorful List Accent 2" w:semiHidden="0" w:uiPriority="72" w:unhideWhenUsed="0"/>
-    <w:lsdException w:name="Colorful Grid Accent 2" w:semiHidden="0" w:uiPriority="73" w:unhideWhenUsed="0"/>
-    <w:lsdException w:name="Light Shading Accent 3" w:semiHidden="0" w:uiPriority="60" w:unhideWhenUsed="0"/>
-    <w:lsdException w:name="Light List Accent 3" w:semiHidden="0" w:uiPriority="61" w:unhideWhenUsed="0"/>
-    <w:lsdException w:name="Light Grid Accent 3" w:semiHidden="0" w:uiPriority="62" w:unhideWhenUsed="0"/>
-    <w:lsdException w:name="Medium Shading 1 Accent 3" w:semiHidden="0" w:uiPriority="63" w:unhideWhenUsed="0"/>
-    <w:lsdException w:name="Medium Shading 2 Accent 3" w:semiHidden="0" w:uiPriority="64" w:unhideWhenUsed="0"/>
-    <w:lsdException w:name="Medium List 1 Accent 3" w:semiHidden="0" w:uiPriority="65" w:unhideWhenUsed="0"/>
-    <w:lsdException w:name="Medium List 2 Accent 3" w:semiHidden="0" w:uiPriority="66" w:unhideWhenUsed="0"/>
-    <w:lsdException w:name="Medium Grid 1 Accent 3" w:semiHidden="0" w:uiPriority="67" w:unhideWhenUsed="0"/>
-    <w:lsdException w:name="Medium Grid 2 Accent 3" w:semiHidden="0" w:uiPriority="68" w:unhideWhenUsed="0"/>
-    <w:lsdException w:name="Medium Grid 3 Accent 3" w:semiHidden="0" w:uiPriority="69" w:unhideWhenUsed="0"/>
-    <w:lsdException w:name="Dark List Accent 3" w:semiHidden="0" w:uiPriority="70" w:unhideWhenUsed="0"/>
-    <w:lsdException w:name="Colorful Shading Accent 3" w:semiHidden="0" w:uiPriority="71" w:unhideWhenUsed="0"/>
-    <w:lsdException w:name="Colorful List Accent 3" w:semiHidden="0" w:uiPriority="72" w:unhideWhenUsed="0"/>
-    <w:lsdException w:name="Colorful Grid Accent 3" w:semiHidden="0" w:uiPriority="73" w:unhideWhenUsed="0"/>
-    <w:lsdException w:name="Light Shading Accent 4" w:semiHidden="0" w:uiPriority="60" w:unhideWhenUsed="0"/>
-    <w:lsdException w:name="Light List Accent 4" w:semiHidden="0" w:uiPriority="61" w:unhideWhenUsed="0"/>
-    <w:lsdException w:name="Light Grid Accent 4" w:semiHidden="0" w:uiPriority="62" w:unhideWhenUsed="0"/>
-    <w:lsdException w:name="Medium Shading 1 Accent 4" w:semiHidden="0" w:uiPriority="63" w:unhideWhenUsed="0"/>
-    <w:lsdException w:name="Medium Shading 2 Accent 4" w:semiHidden="0" w:uiPriority="64" w:unhideWhenUsed="0"/>
-    <w:lsdException w:name="Medium List 1 Accent 4" w:semiHidden="0" w:uiPriority="65" w:unhideWhenUsed="0"/>
-    <w:lsdException w:name="Medium List 2 Accent 4" w:semiHidden="0" w:uiPriority="66" w:unhideWhenUsed="0"/>
-    <w:lsdException w:name="Medium Grid 1 Accent 4" w:semiHidden="0" w:uiPriority="67" w:unhideWhenUsed="0"/>
-    <w:lsdException w:name="Medium Grid 2 Accent 4" w:semiHidden="0" w:uiPriority="68" w:unhideWhenUsed="0"/>
-    <w:lsdException w:name="Medium Grid 3 Accent 4" w:semiHidden="0" w:uiPriority="69" w:unhideWhenUsed="0"/>
-    <w:lsdException w:name="Dark List Accent 4" w:semiHidden="0" w:uiPriority="70" w:unhideWhenUsed="0"/>
-    <w:lsdException w:name="Colorful Shading Accent 4" w:semiHidden="0" w:uiPriority="71" w:unhideWhenUsed="0"/>
-    <w:lsdException w:name="Colorful List Accent 4" w:semiHidden="0" w:uiPriority="72" w:unhideWhenUsed="0"/>
-    <w:lsdException w:name="Colorful Grid Accent 4" w:semiHidden="0" w:uiPriority="73" w:unhideWhenUsed="0"/>
-    <w:lsdException w:name="Light Shading Accent 5" w:semiHidden="0" w:uiPriority="60" w:unhideWhenUsed="0"/>
-    <w:lsdException w:name="Light List Accent 5" w:semiHidden="0" w:uiPriority="61" w:unhideWhenUsed="0"/>
-    <w:lsdException w:name="Light Grid Accent 5" w:semiHidden="0" w:uiPriority="62" w:unhideWhenUsed="0"/>
-    <w:lsdException w:name="Medium Shading 1 Accent 5" w:semiHidden="0" w:uiPriority="63" w:unhideWhenUsed="0"/>
-    <w:lsdException w:name="Medium Shading 2 Accent 5" w:semiHidden="0" w:uiPriority="64" w:unhideWhenUsed="0"/>
-    <w:lsdException w:name="Medium List 1 Accent 5" w:semiHidden="0" w:uiPriority="65" w:unhideWhenUsed="0"/>
-    <w:lsdException w:name="Medium List 2 Accent 5" w:semiHidden="0" w:uiPriority="66" w:unhideWhenUsed="0"/>
-    <w:lsdException w:name="Medium Grid 1 Accent 5" w:semiHidden="0" w:uiPriority="67" w:unhideWhenUsed="0"/>
-    <w:lsdException w:name="Medium Grid 2 Accent 5" w:semiHidden="0" w:uiPriority="68" w:unhideWhenUsed="0"/>
-    <w:lsdException w:name="Medium Grid 3 Accent 5" w:semiHidden="0" w:uiPriority="69" w:unhideWhenUsed="0"/>
-    <w:lsdException w:name="Dark List Accent 5" w:semiHidden="0" w:uiPriority="70" w:unhideWhenUsed="0"/>
-    <w:lsdException w:name="Colorful Shading Accent 5" w:semiHidden="0" w:uiPriority="71" w:unhideWhenUsed="0"/>
-    <w:lsdException w:name="Colorful List Accent 5" w:semiHidden="0" w:uiPriority="72" w:unhideWhenUsed="0"/>
-    <w:lsdException w:name="Colorful Grid Accent 5" w:semiHidden="0" w:uiPriority="73" w:unhideWhenUsed="0"/>
-    <w:lsdException w:name="Light Shading Accent 6" w:semiHidden="0" w:uiPriority="60" w:unhideWhenUsed="0"/>
-    <w:lsdException w:name="Light List Accent 6" w:semiHidden="0" w:uiPriority="61" w:unhideWhenUsed="0"/>
-    <w:lsdException w:name="Light Grid Accent 6" w:semiHidden="0" w:uiPriority="62" w:unhideWhenUsed="0"/>
-    <w:lsdException w:name="Medium Shading 1 Accent 6" w:semiHidden="0" w:uiPriority="63" w:unhideWhenUsed="0"/>
-    <w:lsdException w:name="Medium Shading 2 Accent 6" w:semiHidden="0" w:uiPriority="64" w:unhideWhenUsed="0"/>
-    <w:lsdException w:name="Medium List 1 Accent 6" w:semiHidden="0" w:uiPriority="65" w:unhideWhenUsed="0"/>
-    <w:lsdException w:name="Medium List 2 Accent 6" w:semiHidden="0" w:uiPriority="66" w:unhideWhenUsed="0"/>
-    <w:lsdException w:name="Medium Grid 1 Accent 6" w:semiHidden="0" w:uiPriority="67" w:unhideWhenUsed="0"/>
-    <w:lsdException w:name="Medium Grid 2 Accent 6" w:semiHidden="0" w:uiPriority="68" w:unhideWhenUsed="0"/>
-    <w:lsdException w:name="Medium Grid 3 Accent 6" w:semiHidden="0" w:uiPriority="69" w:unhideWhenUsed="0"/>
-    <w:lsdException w:name="Dark List Accent 6" w:semiHidden="0" w:uiPriority="70" w:unhideWhenUsed="0"/>
-    <w:lsdException w:name="Colorful Shading Accent 6" w:semiHidden="0" w:uiPriority="71" w:unhideWhenUsed="0"/>
-    <w:lsdException w:name="Colorful List Accent 6" w:semiHidden="0" w:uiPriority="72" w:unhideWhenUsed="0"/>
-    <w:lsdException w:name="Colorful Grid Accent 6" w:semiHidden="0" w:uiPriority="73" w:unhideWhenUsed="0"/>
-    <w:lsdException w:name="Subtle Emphasis" w:semiHidden="0" w:uiPriority="19" w:unhideWhenUsed="0" w:qFormat="1"/>
-    <w:lsdException w:name="Intense Emphasis" w:semiHidden="0" w:uiPriority="21" w:unhideWhenUsed="0" w:qFormat="1"/>
-    <w:lsdException w:name="Subtle Reference" w:semiHidden="0" w:uiPriority="31" w:unhideWhenUsed="0" w:qFormat="1"/>
-    <w:lsdException w:name="Intense Reference" w:semiHidden="0" w:uiPriority="32" w:unhideWhenUsed="0" w:qFormat="1"/>
-    <w:lsdException w:name="Book Title" w:semiHidden="0" w:uiPriority="33" w:unhideWhenUsed="0" w:qFormat="1"/>
-    <w:lsdException w:name="Bibliography" w:uiPriority="37"/>
-    <w:lsdException w:name="TOC Heading" w:uiPriority="39" w:qFormat="1"/>
+  <w:latentStyles w:defLockedState="0" w:defUIPriority="99" w:defSemiHidden="0" w:defUnhideWhenUsed="0" w:defQFormat="0" w:count="376">
+    <w:lsdException w:name="Normal" w:uiPriority="0" w:qFormat="1"/>
+    <w:lsdException w:name="heading 1" w:uiPriority="9" w:qFormat="1"/>
+    <w:lsdException w:name="heading 2" w:semiHidden="1" w:uiPriority="9" w:unhideWhenUsed="1" w:qFormat="1"/>
+    <w:lsdException w:name="heading 3" w:semiHidden="1" w:uiPriority="9" w:unhideWhenUsed="1" w:qFormat="1"/>
+    <w:lsdException w:name="heading 4" w:semiHidden="1" w:uiPriority="9" w:unhideWhenUsed="1" w:qFormat="1"/>
+    <w:lsdException w:name="heading 5" w:semiHidden="1" w:uiPriority="9" w:unhideWhenUsed="1" w:qFormat="1"/>
+    <w:lsdException w:name="heading 6" w:semiHidden="1" w:uiPriority="9" w:unhideWhenUsed="1" w:qFormat="1"/>
+    <w:lsdException w:name="heading 7" w:semiHidden="1" w:uiPriority="9" w:unhideWhenUsed="1" w:qFormat="1"/>
+    <w:lsdException w:name="heading 8" w:semiHidden="1" w:uiPriority="9" w:unhideWhenUsed="1" w:qFormat="1"/>
+    <w:lsdException w:name="heading 9" w:semiHidden="1" w:uiPriority="9" w:unhideWhenUsed="1" w:qFormat="1"/>
+    <w:lsdException w:name="index 1" w:semiHidden="1" w:unhideWhenUsed="1"/>
+    <w:lsdException w:name="index 2" w:semiHidden="1" w:unhideWhenUsed="1"/>
+    <w:lsdException w:name="index 3" w:semiHidden="1" w:unhideWhenUsed="1"/>
+    <w:lsdException w:name="index 4" w:semiHidden="1" w:unhideWhenUsed="1"/>
+    <w:lsdException w:name="index 5" w:semiHidden="1" w:unhideWhenUsed="1"/>
+    <w:lsdException w:name="index 6" w:semiHidden="1" w:unhideWhenUsed="1"/>
+    <w:lsdException w:name="index 7" w:semiHidden="1" w:unhideWhenUsed="1"/>
+    <w:lsdException w:name="index 8" w:semiHidden="1" w:unhideWhenUsed="1"/>
+    <w:lsdException w:name="index 9" w:semiHidden="1" w:unhideWhenUsed="1"/>
+    <w:lsdException w:name="toc 1" w:semiHidden="1" w:uiPriority="39" w:unhideWhenUsed="1"/>
+    <w:lsdException w:name="toc 2" w:semiHidden="1" w:uiPriority="39" w:unhideWhenUsed="1"/>
+    <w:lsdException w:name="toc 3" w:semiHidden="1" w:uiPriority="39" w:unhideWhenUsed="1"/>
+    <w:lsdException w:name="toc 4" w:semiHidden="1" w:uiPriority="39" w:unhideWhenUsed="1"/>
+    <w:lsdException w:name="toc 5" w:semiHidden="1" w:uiPriority="39" w:unhideWhenUsed="1"/>
+    <w:lsdException w:name="toc 6" w:semiHidden="1" w:uiPriority="39" w:unhideWhenUsed="1"/>
+    <w:lsdException w:name="toc 7" w:semiHidden="1" w:uiPriority="39" w:unhideWhenUsed="1"/>
+    <w:lsdException w:name="toc 8" w:semiHidden="1" w:uiPriority="39" w:unhideWhenUsed="1"/>
+    <w:lsdException w:name="toc 9" w:semiHidden="1" w:uiPriority="39" w:unhideWhenUsed="1"/>
+    <w:lsdException w:name="Normal Indent" w:semiHidden="1" w:unhideWhenUsed="1"/>
+    <w:lsdException w:name="footnote text" w:semiHidden="1" w:unhideWhenUsed="1"/>
+    <w:lsdException w:name="annotation text" w:semiHidden="1" w:unhideWhenUsed="1"/>
+    <w:lsdException w:name="header" w:semiHidden="1" w:unhideWhenUsed="1"/>
+    <w:lsdException w:name="footer" w:semiHidden="1" w:unhideWhenUsed="1"/>
+    <w:lsdException w:name="index heading" w:semiHidden="1" w:unhideWhenUsed="1"/>
+    <w:lsdException w:name="caption" w:semiHidden="1" w:uiPriority="35" w:unhideWhenUsed="1" w:qFormat="1"/>
+    <w:lsdException w:name="table of figures" w:semiHidden="1" w:unhideWhenUsed="1"/>
+    <w:lsdException w:name="envelope address" w:semiHidden="1" w:unhideWhenUsed="1"/>
+    <w:lsdException w:name="envelope return" w:semiHidden="1" w:unhideWhenUsed="1"/>
+    <w:lsdException w:name="footnote reference" w:semiHidden="1" w:unhideWhenUsed="1"/>
+    <w:lsdException w:name="annotation reference" w:semiHidden="1" w:unhideWhenUsed="1"/>
+    <w:lsdException w:name="line number" w:semiHidden="1" w:unhideWhenUsed="1"/>
+    <w:lsdException w:name="page number" w:semiHidden="1" w:unhideWhenUsed="1"/>
+    <w:lsdException w:name="endnote reference" w:semiHidden="1" w:unhideWhenUsed="1"/>
+    <w:lsdException w:name="endnote text" w:semiHidden="1" w:unhideWhenUsed="1"/>
+    <w:lsdException w:name="table of authorities" w:semiHidden="1" w:unhideWhenUsed="1"/>
+    <w:lsdException w:name="macro" w:semiHidden="1" w:unhideWhenUsed="1"/>
+    <w:lsdException w:name="toa heading" w:semiHidden="1" w:unhideWhenUsed="1"/>
+    <w:lsdException w:name="List" w:semiHidden="1" w:unhideWhenUsed="1"/>
+    <w:lsdException w:name="List Bullet" w:semiHidden="1" w:unhideWhenUsed="1"/>
+    <w:lsdException w:name="List Number" w:semiHidden="1" w:unhideWhenUsed="1"/>
+    <w:lsdException w:name="List 2" w:semiHidden="1" w:unhideWhenUsed="1"/>
+    <w:lsdException w:name="List 3" w:semiHidden="1" w:unhideWhenUsed="1"/>
+    <w:lsdException w:name="List 4" w:semiHidden="1" w:unhideWhenUsed="1"/>
+    <w:lsdException w:name="List 5" w:semiHidden="1" w:unhideWhenUsed="1"/>
+    <w:lsdException w:name="List Bullet 2" w:semiHidden="1" w:unhideWhenUsed="1"/>
+    <w:lsdException w:name="List Bullet 3" w:semiHidden="1" w:unhideWhenUsed="1"/>
+    <w:lsdException w:name="List Bullet 4" w:semiHidden="1" w:unhideWhenUsed="1"/>
+    <w:lsdException w:name="List Bullet 5" w:semiHidden="1" w:unhideWhenUsed="1"/>
+    <w:lsdException w:name="List Number 2" w:semiHidden="1" w:unhideWhenUsed="1"/>
+    <w:lsdException w:name="List Number 3" w:semiHidden="1" w:unhideWhenUsed="1"/>
+    <w:lsdException w:name="List Number 4" w:semiHidden="1" w:unhideWhenUsed="1"/>
+    <w:lsdException w:name="List Number 5" w:semiHidden="1" w:unhideWhenUsed="1"/>
+    <w:lsdException w:name="Title" w:uiPriority="10" w:qFormat="1"/>
+    <w:lsdException w:name="Closing" w:semiHidden="1" w:unhideWhenUsed="1"/>
+    <w:lsdException w:name="Signature" w:semiHidden="1" w:unhideWhenUsed="1"/>
+    <w:lsdException w:name="Default Paragraph Font" w:semiHidden="1" w:uiPriority="1" w:unhideWhenUsed="1"/>
+    <w:lsdException w:name="Body Text" w:semiHidden="1" w:unhideWhenUsed="1"/>
+    <w:lsdException w:name="Body Text Indent" w:semiHidden="1" w:unhideWhenUsed="1"/>
+    <w:lsdException w:name="List Continue" w:semiHidden="1" w:unhideWhenUsed="1"/>
+    <w:lsdException w:name="List Continue 2" w:semiHidden="1" w:unhideWhenUsed="1"/>
+    <w:lsdException w:name="List Continue 3" w:semiHidden="1" w:unhideWhenUsed="1"/>
+    <w:lsdException w:name="List Continue 4" w:semiHidden="1" w:unhideWhenUsed="1"/>
+    <w:lsdException w:name="List Continue 5" w:semiHidden="1" w:unhideWhenUsed="1"/>
+    <w:lsdException w:name="Message Header" w:semiHidden="1" w:unhideWhenUsed="1"/>
+    <w:lsdException w:name="Subtitle" w:uiPriority="11" w:qFormat="1"/>
+    <w:lsdException w:name="Salutation" w:semiHidden="1" w:unhideWhenUsed="1"/>
+    <w:lsdException w:name="Date" w:semiHidden="1" w:unhideWhenUsed="1"/>
+    <w:lsdException w:name="Body Text First Indent" w:semiHidden="1" w:unhideWhenUsed="1"/>
+    <w:lsdException w:name="Body Text First Indent 2" w:semiHidden="1" w:unhideWhenUsed="1"/>
+    <w:lsdException w:name="Note Heading" w:semiHidden="1" w:unhideWhenUsed="1"/>
+    <w:lsdException w:name="Body Text 2" w:semiHidden="1" w:unhideWhenUsed="1"/>
+    <w:lsdException w:name="Body Text 3" w:semiHidden="1" w:unhideWhenUsed="1"/>
+    <w:lsdException w:name="Body Text Indent 2" w:semiHidden="1" w:unhideWhenUsed="1"/>
+    <w:lsdException w:name="Body Text Indent 3" w:semiHidden="1" w:unhideWhenUsed="1"/>
+    <w:lsdException w:name="Block Text" w:semiHidden="1" w:unhideWhenUsed="1"/>
+    <w:lsdException w:name="Hyperlink" w:semiHidden="1" w:unhideWhenUsed="1"/>
+    <w:lsdException w:name="FollowedHyperlink" w:semiHidden="1" w:unhideWhenUsed="1"/>
+    <w:lsdException w:name="Strong" w:uiPriority="22" w:qFormat="1"/>
+    <w:lsdException w:name="Emphasis" w:uiPriority="20" w:qFormat="1"/>
+    <w:lsdException w:name="Document Map" w:semiHidden="1" w:unhideWhenUsed="1"/>
+    <w:lsdException w:name="Plain Text" w:semiHidden="1" w:unhideWhenUsed="1"/>
+    <w:lsdException w:name="E-mail Signature" w:semiHidden="1" w:unhideWhenUsed="1"/>
+    <w:lsdException w:name="HTML Top of Form" w:semiHidden="1" w:unhideWhenUsed="1"/>
+    <w:lsdException w:name="HTML Bottom of Form" w:semiHidden="1" w:unhideWhenUsed="1"/>
+    <w:lsdException w:name="Normal (Web)" w:semiHidden="1" w:unhideWhenUsed="1"/>
+    <w:lsdException w:name="HTML Acronym" w:semiHidden="1" w:unhideWhenUsed="1"/>
+    <w:lsdException w:name="HTML Address" w:semiHidden="1" w:unhideWhenUsed="1"/>
+    <w:lsdException w:name="HTML Cite" w:semiHidden="1" w:unhideWhenUsed="1"/>
+    <w:lsdException w:name="HTML Code" w:semiHidden="1" w:unhideWhenUsed="1"/>
+    <w:lsdException w:name="HTML Definition" w:semiHidden="1" w:unhideWhenUsed="1"/>
+    <w:lsdException w:name="HTML Keyboard" w:semiHidden="1" w:unhideWhenUsed="1"/>
+    <w:lsdException w:name="HTML Preformatted" w:semiHidden="1" w:unhideWhenUsed="1"/>
+    <w:lsdException w:name="HTML Sample" w:semiHidden="1" w:unhideWhenUsed="1"/>
+    <w:lsdException w:name="HTML Typewriter" w:semiHidden="1" w:unhideWhenUsed="1"/>
+    <w:lsdException w:name="HTML Variable" w:semiHidden="1" w:unhideWhenUsed="1"/>
+    <w:lsdException w:name="Normal Table" w:semiHidden="1" w:unhideWhenUsed="1"/>
+    <w:lsdException w:name="annotation subject" w:semiHidden="1" w:unhideWhenUsed="1"/>
+    <w:lsdException w:name="No List" w:semiHidden="1" w:unhideWhenUsed="1"/>
+    <w:lsdException w:name="Outline List 1" w:semiHidden="1" w:unhideWhenUsed="1"/>
+    <w:lsdException w:name="Outline List 2" w:semiHidden="1" w:unhideWhenUsed="1"/>
+    <w:lsdException w:name="Outline List 3" w:semiHidden="1" w:unhideWhenUsed="1"/>
+    <w:lsdException w:name="Table Simple 1" w:semiHidden="1" w:unhideWhenUsed="1"/>
+    <w:lsdException w:name="Table Simple 2" w:semiHidden="1" w:unhideWhenUsed="1"/>
+    <w:lsdException w:name="Table Simple 3" w:semiHidden="1" w:unhideWhenUsed="1"/>
+    <w:lsdException w:name="Table Classic 1" w:semiHidden="1" w:unhideWhenUsed="1"/>
+    <w:lsdException w:name="Table Classic 2" w:semiHidden="1" w:unhideWhenUsed="1"/>
+    <w:lsdException w:name="Table Classic 3" w:semiHidden="1" w:unhideWhenUsed="1"/>
+    <w:lsdException w:name="Table Classic 4" w:semiHidden="1" w:unhideWhenUsed="1"/>
+    <w:lsdException w:name="Table Colorful 1" w:semiHidden="1" w:unhideWhenUsed="1"/>
+    <w:lsdException w:name="Table Colorful 2" w:semiHidden="1" w:unhideWhenUsed="1"/>
+    <w:lsdException w:name="Table Colorful 3" w:semiHidden="1" w:unhideWhenUsed="1"/>
+    <w:lsdException w:name="Table Columns 1" w:semiHidden="1" w:unhideWhenUsed="1"/>
+    <w:lsdException w:name="Table Columns 2" w:semiHidden="1" w:unhideWhenUsed="1"/>
+    <w:lsdException w:name="Table Columns 3" w:semiHidden="1" w:unhideWhenUsed="1"/>
+    <w:lsdException w:name="Table Columns 4" w:semiHidden="1" w:unhideWhenUsed="1"/>
+    <w:lsdException w:name="Table Columns 5" w:semiHidden="1" w:unhideWhenUsed="1"/>
+    <w:lsdException w:name="Table Grid 1" w:semiHidden="1" w:unhideWhenUsed="1"/>
+    <w:lsdException w:name="Table Grid 2" w:semiHidden="1" w:unhideWhenUsed="1"/>
+    <w:lsdException w:name="Table Grid 3" w:semiHidden="1" w:unhideWhenUsed="1"/>
+    <w:lsdException w:name="Table Grid 4" w:semiHidden="1" w:unhideWhenUsed="1"/>
+    <w:lsdException w:name="Table Grid 5" w:semiHidden="1" w:unhideWhenUsed="1"/>
+    <w:lsdException w:name="Table Grid 6" w:semiHidden="1" w:unhideWhenUsed="1"/>
+    <w:lsdException w:name="Table Grid 7" w:semiHidden="1" w:unhideWhenUsed="1"/>
+    <w:lsdException w:name="Table Grid 8" w:semiHidden="1" w:unhideWhenUsed="1"/>
+    <w:lsdException w:name="Table List 1" w:semiHidden="1" w:unhideWhenUsed="1"/>
+    <w:lsdException w:name="Table List 2" w:semiHidden="1" w:unhideWhenUsed="1"/>
+    <w:lsdException w:name="Table List 3" w:semiHidden="1" w:unhideWhenUsed="1"/>
+    <w:lsdException w:name="Table List 4" w:semiHidden="1" w:unhideWhenUsed="1"/>
+    <w:lsdException w:name="Table List 5" w:semiHidden="1" w:unhideWhenUsed="1"/>
+    <w:lsdException w:name="Table List 6" w:semiHidden="1" w:unhideWhenUsed="1"/>
+    <w:lsdException w:name="Table List 7" w:semiHidden="1" w:unhideWhenUsed="1"/>
+    <w:lsdException w:name="Table List 8" w:semiHidden="1" w:unhideWhenUsed="1"/>
+    <w:lsdException w:name="Table 3D effects 1" w:semiHidden="1" w:unhideWhenUsed="1"/>
+    <w:lsdException w:name="Table 3D effects 2" w:semiHidden="1" w:unhideWhenUsed="1"/>
+    <w:lsdException w:name="Table 3D effects 3" w:semiHidden="1" w:unhideWhenUsed="1"/>
+    <w:lsdException w:name="Table Contemporary" w:semiHidden="1" w:unhideWhenUsed="1"/>
+    <w:lsdException w:name="Table Elegant" w:semiHidden="1" w:unhideWhenUsed="1"/>
+    <w:lsdException w:name="Table Professional" w:semiHidden="1" w:unhideWhenUsed="1"/>
+    <w:lsdException w:name="Table Subtle 1" w:semiHidden="1" w:unhideWhenUsed="1"/>
+    <w:lsdException w:name="Table Subtle 2" w:semiHidden="1" w:unhideWhenUsed="1"/>
+    <w:lsdException w:name="Table Web 1" w:semiHidden="1" w:unhideWhenUsed="1"/>
+    <w:lsdException w:name="Table Web 2" w:semiHidden="1" w:unhideWhenUsed="1"/>
+    <w:lsdException w:name="Table Web 3" w:semiHidden="1" w:unhideWhenUsed="1"/>
+    <w:lsdException w:name="Balloon Text" w:semiHidden="1" w:unhideWhenUsed="1"/>
+    <w:lsdException w:name="Table Grid" w:semiHidden="1" w:uiPriority="59" w:unhideWhenUsed="1"/>
+    <w:lsdException w:name="Table Theme" w:semiHidden="1" w:unhideWhenUsed="1"/>
+    <w:lsdException w:name="Placeholder Text" w:semiHidden="1"/>
+    <w:lsdException w:name="No Spacing" w:uiPriority="1" w:qFormat="1"/>
+    <w:lsdException w:name="Light Shading" w:uiPriority="60"/>
+    <w:lsdException w:name="Light List" w:uiPriority="61"/>
+    <w:lsdException w:name="Light Grid" w:uiPriority="62"/>
+    <w:lsdException w:name="Medium Shading 1" w:uiPriority="63"/>
+    <w:lsdException w:name="Medium Shading 2" w:uiPriority="64"/>
+    <w:lsdException w:name="Medium List 1" w:uiPriority="65"/>
+    <w:lsdException w:name="Medium List 2" w:uiPriority="66"/>
+    <w:lsdException w:name="Medium Grid 1" w:uiPriority="67"/>
+    <w:lsdException w:name="Medium Grid 2" w:uiPriority="68"/>
+    <w:lsdException w:name="Medium Grid 3" w:uiPriority="69"/>
+    <w:lsdException w:name="Dark List" w:uiPriority="70"/>
+    <w:lsdException w:name="Colorful Shading" w:uiPriority="71"/>
+    <w:lsdException w:name="Colorful List" w:uiPriority="72"/>
+    <w:lsdException w:name="Colorful Grid" w:uiPriority="73"/>
+    <w:lsdException w:name="Light Shading Accent 1" w:uiPriority="60"/>
+    <w:lsdException w:name="Light List Accent 1" w:uiPriority="61"/>
+    <w:lsdException w:name="Light Grid Accent 1" w:uiPriority="62"/>
+    <w:lsdException w:name="Medium Shading 1 Accent 1" w:uiPriority="63"/>
+    <w:lsdException w:name="Medium Shading 2 Accent 1" w:uiPriority="64"/>
+    <w:lsdException w:name="Medium List 1 Accent 1" w:uiPriority="65"/>
+    <w:lsdException w:name="Revision" w:semiHidden="1"/>
+    <w:lsdException w:name="List Paragraph" w:uiPriority="34" w:qFormat="1"/>
+    <w:lsdException w:name="Quote" w:uiPriority="29" w:qFormat="1"/>
+    <w:lsdException w:name="Intense Quote" w:uiPriority="30" w:qFormat="1"/>
+    <w:lsdException w:name="Medium List 2 Accent 1" w:uiPriority="66"/>
+    <w:lsdException w:name="Medium Grid 1 Accent 1" w:uiPriority="67"/>
+    <w:lsdException w:name="Medium Grid 2 Accent 1" w:uiPriority="68"/>
+    <w:lsdException w:name="Medium Grid 3 Accent 1" w:uiPriority="69"/>
+    <w:lsdException w:name="Dark List Accent 1" w:uiPriority="70"/>
+    <w:lsdException w:name="Colorful Shading Accent 1" w:uiPriority="71"/>
+    <w:lsdException w:name="Colorful List Accent 1" w:uiPriority="72"/>
+    <w:lsdException w:name="Colorful Grid Accent 1" w:uiPriority="73"/>
+    <w:lsdException w:name="Light Shading Accent 2" w:uiPriority="60"/>
+    <w:lsdException w:name="Light List Accent 2" w:uiPriority="61"/>
+    <w:lsdException w:name="Light Grid Accent 2" w:uiPriority="62"/>
+    <w:lsdException w:name="Medium Shading 1 Accent 2" w:uiPriority="63"/>
+    <w:lsdException w:name="Medium Shading 2 Accent 2" w:uiPriority="64"/>
+    <w:lsdException w:name="Medium List 1 Accent 2" w:uiPriority="65"/>
+    <w:lsdException w:name="Medium List 2 Accent 2" w:uiPriority="66"/>
+    <w:lsdException w:name="Medium Grid 1 Accent 2" w:uiPriority="67"/>
+    <w:lsdException w:name="Medium Grid 2 Accent 2" w:uiPriority="68"/>
+    <w:lsdException w:name="Medium Grid 3 Accent 2" w:uiPriority="69"/>
+    <w:lsdException w:name="Dark List Accent 2" w:uiPriority="70"/>
+    <w:lsdException w:name="Colorful Shading Accent 2" w:uiPriority="71"/>
+    <w:lsdException w:name="Colorful List Accent 2" w:uiPriority="72"/>
+    <w:lsdException w:name="Colorful Grid Accent 2" w:uiPriority="73"/>
+    <w:lsdException w:name="Light Shading Accent 3" w:uiPriority="60"/>
+    <w:lsdException w:name="Light List Accent 3" w:uiPriority="61"/>
+    <w:lsdException w:name="Light Grid Accent 3" w:uiPriority="62"/>
+    <w:lsdException w:name="Medium Shading 1 Accent 3" w:uiPriority="63"/>
+    <w:lsdException w:name="Medium Shading 2 Accent 3" w:uiPriority="64"/>
+    <w:lsdException w:name="Medium List 1 Accent 3" w:uiPriority="65"/>
+    <w:lsdException w:name="Medium List 2 Accent 3" w:uiPriority="66"/>
+    <w:lsdException w:name="Medium Grid 1 Accent 3" w:uiPriority="67"/>
+    <w:lsdException w:name="Medium Grid 2 Accent 3" w:uiPriority="68"/>
+    <w:lsdException w:name="Medium Grid 3 Accent 3" w:uiPriority="69"/>
+    <w:lsdException w:name="Dark List Accent 3" w:uiPriority="70"/>
+    <w:lsdException w:name="Colorful Shading Accent 3" w:uiPriority="71"/>
+    <w:lsdException w:name="Colorful List Accent 3" w:uiPriority="72"/>
+    <w:lsdException w:name="Colorful Grid Accent 3" w:uiPriority="73"/>
+    <w:lsdException w:name="Light Shading Accent 4" w:uiPriority="60"/>
+    <w:lsdException w:name="Light List Accent 4" w:uiPriority="61"/>
+    <w:lsdException w:name="Light Grid Accent 4" w:uiPriority="62"/>
+    <w:lsdException w:name="Medium Shading 1 Accent 4" w:uiPriority="63"/>
+    <w:lsdException w:name="Medium Shading 2 Accent 4" w:uiPriority="64"/>
+    <w:lsdException w:name="Medium List 1 Accent 4" w:uiPriority="65"/>
+    <w:lsdException w:name="Medium List 2 Accent 4" w:uiPriority="66"/>
+    <w:lsdException w:name="Medium Grid 1 Accent 4" w:uiPriority="67"/>
+    <w:lsdException w:name="Medium Grid 2 Accent 4" w:uiPriority="68"/>
+    <w:lsdException w:name="Medium Grid 3 Accent 4" w:uiPriority="69"/>
+    <w:lsdException w:name="Dark List Accent 4" w:uiPriority="70"/>
+    <w:lsdException w:name="Colorful Shading Accent 4" w:uiPriority="71"/>
+    <w:lsdException w:name="Colorful List Accent 4" w:uiPriority="72"/>
+    <w:lsdException w:name="Colorful Grid Accent 4" w:uiPriority="73"/>
+    <w:lsdException w:name="Light Shading Accent 5" w:uiPriority="60"/>
+    <w:lsdException w:name="Light List Accent 5" w:uiPriority="61"/>
+    <w:lsdException w:name="Light Grid Accent 5" w:uiPriority="62"/>
+    <w:lsdException w:name="Medium Shading 1 Accent 5" w:uiPriority="63"/>
+    <w:lsdException w:name="Medium Shading 2 Accent 5" w:uiPriority="64"/>
+    <w:lsdException w:name="Medium List 1 Accent 5" w:uiPriority="65"/>
+    <w:lsdException w:name="Medium List 2 Accent 5" w:uiPriority="66"/>
+    <w:lsdException w:name="Medium Grid 1 Accent 5" w:uiPriority="67"/>
+    <w:lsdException w:name="Medium Grid 2 Accent 5" w:uiPriority="68"/>
+    <w:lsdException w:name="Medium Grid 3 Accent 5" w:uiPriority="69"/>
+    <w:lsdException w:name="Dark List Accent 5" w:uiPriority="70"/>
+    <w:lsdException w:name="Colorful Shading Accent 5" w:uiPriority="71"/>
+    <w:lsdException w:name="Colorful List Accent 5" w:uiPriority="72"/>
+    <w:lsdException w:name="Colorful Grid Accent 5" w:uiPriority="73"/>
+    <w:lsdException w:name="Light Shading Accent 6" w:uiPriority="60"/>
+    <w:lsdException w:name="Light List Accent 6" w:uiPriority="61"/>
+    <w:lsdException w:name="Light Grid Accent 6" w:uiPriority="62"/>
+    <w:lsdException w:name="Medium Shading 1 Accent 6" w:uiPriority="63"/>
+    <w:lsdException w:name="Medium Shading 2 Accent 6" w:uiPriority="64"/>
+    <w:lsdException w:name="Medium List 1 Accent 6" w:uiPriority="65"/>
+    <w:lsdException w:name="Medium List 2 Accent 6" w:uiPriority="66"/>
+    <w:lsdException w:name="Medium Grid 1 Accent 6" w:uiPriority="67"/>
+    <w:lsdException w:name="Medium Grid 2 Accent 6" w:uiPriority="68"/>
+    <w:lsdException w:name="Medium Grid 3 Accent 6" w:uiPriority="69"/>
+    <w:lsdException w:name="Dark List Accent 6" w:uiPriority="70"/>
+    <w:lsdException w:name="Colorful Shading Accent 6" w:uiPriority="71"/>
+    <w:lsdException w:name="Colorful List Accent 6" w:uiPriority="72"/>
+    <w:lsdException w:name="Colorful Grid Accent 6" w:uiPriority="73"/>
+    <w:lsdException w:name="Subtle Emphasis" w:uiPriority="19" w:qFormat="1"/>
+    <w:lsdException w:name="Intense Emphasis" w:uiPriority="21" w:qFormat="1"/>
+    <w:lsdException w:name="Subtle Reference" w:uiPriority="31" w:qFormat="1"/>
+    <w:lsdException w:name="Intense Reference" w:uiPriority="32" w:qFormat="1"/>
+    <w:lsdException w:name="Book Title" w:uiPriority="33" w:qFormat="1"/>
+    <w:lsdException w:name="Bibliography" w:semiHidden="1" w:uiPriority="37" w:unhideWhenUsed="1"/>
+    <w:lsdException w:name="TOC Heading" w:semiHidden="1" w:uiPriority="39" w:unhideWhenUsed="1" w:qFormat="1"/>
+    <w:lsdException w:name="Plain Table 1" w:uiPriority="41"/>
+    <w:lsdException w:name="Plain Table 2" w:uiPriority="42"/>
+    <w:lsdException w:name="Plain Table 3" w:uiPriority="43"/>
+    <w:lsdException w:name="Plain Table 4" w:uiPriority="44"/>
+    <w:lsdException w:name="Plain Table 5" w:uiPriority="45"/>
+    <w:lsdException w:name="Grid Table Light" w:uiPriority="40"/>
+    <w:lsdException w:name="Grid Table 1 Light" w:uiPriority="46"/>
+    <w:lsdException w:name="Grid Table 2" w:uiPriority="47"/>
+    <w:lsdException w:name="Grid Table 3" w:uiPriority="48"/>
+    <w:lsdException w:name="Grid Table 4" w:uiPriority="49"/>
+    <w:lsdException w:name="Grid Table 5 Dark" w:uiPriority="50"/>
+    <w:lsdException w:name="Grid Table 6 Colorful" w:uiPriority="51"/>
+    <w:lsdException w:name="Grid Table 7 Colorful" w:uiPriority="52"/>
+    <w:lsdException w:name="Grid Table 1 Light Accent 1" w:uiPriority="46"/>
+    <w:lsdException w:name="Grid Table 2 Accent 1" w:uiPriority="47"/>
+    <w:lsdException w:name="Grid Table 3 Accent 1" w:uiPriority="48"/>
+    <w:lsdException w:name="Grid Table 4 Accent 1" w:uiPriority="49"/>
+    <w:lsdException w:name="Grid Table 5 Dark Accent 1" w:uiPriority="50"/>
+    <w:lsdException w:name="Grid Table 6 Colorful Accent 1" w:uiPriority="51"/>
+    <w:lsdException w:name="Grid Table 7 Colorful Accent 1" w:uiPriority="52"/>
+    <w:lsdException w:name="Grid Table 1 Light Accent 2" w:uiPriority="46"/>
+    <w:lsdException w:name="Grid Table 2 Accent 2" w:uiPriority="47"/>
+    <w:lsdException w:name="Grid Table 3 Accent 2" w:uiPriority="48"/>
+    <w:lsdException w:name="Grid Table 4 Accent 2" w:uiPriority="49"/>
+    <w:lsdException w:name="Grid Table 5 Dark Accent 2" w:uiPriority="50"/>
+    <w:lsdException w:name="Grid Table 6 Colorful Accent 2" w:uiPriority="51"/>
+    <w:lsdException w:name="Grid Table 7 Colorful Accent 2" w:uiPriority="52"/>
+    <w:lsdException w:name="Grid Table 1 Light Accent 3" w:uiPriority="46"/>
+    <w:lsdException w:name="Grid Table 2 Accent 3" w:uiPriority="47"/>
+    <w:lsdException w:name="Grid Table 3 Accent 3" w:uiPriority="48"/>
+    <w:lsdException w:name="Grid Table 4 Accent 3" w:uiPriority="49"/>
+    <w:lsdException w:name="Grid Table 5 Dark Accent 3" w:uiPriority="50"/>
+    <w:lsdException w:name="Grid Table 6 Colorful Accent 3" w:uiPriority="51"/>
+    <w:lsdException w:name="Grid Table 7 Colorful Accent 3" w:uiPriority="52"/>
+    <w:lsdException w:name="Grid Table 1 Light Accent 4" w:uiPriority="46"/>
+    <w:lsdException w:name="Grid Table 2 Accent 4" w:uiPriority="47"/>
+    <w:lsdException w:name="Grid Table 3 Accent 4" w:uiPriority="48"/>
+    <w:lsdException w:name="Grid Table 4 Accent 4" w:uiPriority="49"/>
+    <w:lsdException w:name="Grid Table 5 Dark Accent 4" w:uiPriority="50"/>
+    <w:lsdException w:name="Grid Table 6 Colorful Accent 4" w:uiPriority="51"/>
+    <w:lsdException w:name="Grid Table 7 Colorful Accent 4" w:uiPriority="52"/>
+    <w:lsdException w:name="Grid Table 1 Light Accent 5" w:uiPriority="46"/>
+    <w:lsdException w:name="Grid Table 2 Accent 5" w:uiPriority="47"/>
+    <w:lsdException w:name="Grid Table 3 Accent 5" w:uiPriority="48"/>
+    <w:lsdException w:name="Grid Table 4 Accent 5" w:uiPriority="49"/>
+    <w:lsdException w:name="Grid Table 5 Dark Accent 5" w:uiPriority="50"/>
+    <w:lsdException w:name="Grid Table 6 Colorful Accent 5" w:uiPriority="51"/>
+    <w:lsdException w:name="Grid Table 7 Colorful Accent 5" w:uiPriority="52"/>
+    <w:lsdException w:name="Grid Table 1 Light Accent 6" w:uiPriority="46"/>
+    <w:lsdException w:name="Grid Table 2 Accent 6" w:uiPriority="47"/>
+    <w:lsdException w:name="Grid Table 3 Accent 6" w:uiPriority="48"/>
+    <w:lsdException w:name="Grid Table 4 Accent 6" w:uiPriority="49"/>
+    <w:lsdException w:name="Grid Table 5 Dark Accent 6" w:uiPriority="50"/>
+    <w:lsdException w:name="Grid Table 6 Colorful Accent 6" w:uiPriority="51"/>
+    <w:lsdException w:name="Grid Table 7 Colorful Accent 6" w:uiPriority="52"/>
+    <w:lsdException w:name="List Table 1 Light" w:uiPriority="46"/>
+    <w:lsdException w:name="List Table 2" w:uiPriority="47"/>
+    <w:lsdException w:name="List Table 3" w:uiPriority="48"/>
+    <w:lsdException w:name="List Table 4" w:uiPriority="49"/>
+    <w:lsdException w:name="List Table 5 Dark" w:uiPriority="50"/>
+    <w:lsdException w:name="List Table 6 Colorful" w:uiPriority="51"/>
+    <w:lsdException w:name="List Table 7 Colorful" w:uiPriority="52"/>
+    <w:lsdException w:name="List Table 1 Light Accent 1" w:uiPriority="46"/>
+    <w:lsdException w:name="List Table 2 Accent 1" w:uiPriority="47"/>
+    <w:lsdException w:name="List Table 3 Accent 1" w:uiPriority="48"/>
+    <w:lsdException w:name="List Table 4 Accent 1" w:uiPriority="49"/>
+    <w:lsdException w:name="List Table 5 Dark Accent 1" w:uiPriority="50"/>
+    <w:lsdException w:name="List Table 6 Colorful Accent 1" w:uiPriority="51"/>
+    <w:lsdException w:name="List Table 7 Colorful Accent 1" w:uiPriority="52"/>
+    <w:lsdException w:name="List Table 1 Light Accent 2" w:uiPriority="46"/>
+    <w:lsdException w:name="List Table 2 Accent 2" w:uiPriority="47"/>
+    <w:lsdException w:name="List Table 3 Accent 2" w:uiPriority="48"/>
+    <w:lsdException w:name="List Table 4 Accent 2" w:uiPriority="49"/>
+    <w:lsdException w:name="List Table 5 Dark Accent 2" w:uiPriority="50"/>
+    <w:lsdException w:name="List Table 6 Colorful Accent 2" w:uiPriority="51"/>
+    <w:lsdException w:name="List Table 7 Colorful Accent 2" w:uiPriority="52"/>
+    <w:lsdException w:name="List Table 1 Light Accent 3" w:uiPriority="46"/>
+    <w:lsdException w:name="List Table 2 Accent 3" w:uiPriority="47"/>
+    <w:lsdException w:name="List Table 3 Accent 3" w:uiPriority="48"/>
+    <w:lsdException w:name="List Table 4 Accent 3" w:uiPriority="49"/>
+    <w:lsdException w:name="List Table 5 Dark Accent 3" w:uiPriority="50"/>
+    <w:lsdException w:name="List Table 6 Colorful Accent 3" w:uiPriority="51"/>
+    <w:lsdException w:name="List Table 7 Colorful Accent 3" w:uiPriority="52"/>
+    <w:lsdException w:name="List Table 1 Light Accent 4" w:uiPriority="46"/>
+    <w:lsdException w:name="List Table 2 Accent 4" w:uiPriority="47"/>
+    <w:lsdException w:name="List Table 3 Accent 4" w:uiPriority="48"/>
+    <w:lsdException w:name="List Table 4 Accent 4" w:uiPriority="49"/>
+    <w:lsdException w:name="List Table 5 Dark Accent 4" w:uiPriority="50"/>
+    <w:lsdException w:name="List Table 6 Colorful Accent 4" w:uiPriority="51"/>
+    <w:lsdException w:name="List Table 7 Colorful Accent 4" w:uiPriority="52"/>
+    <w:lsdException w:name="List Table 1 Light Accent 5" w:uiPriority="46"/>
+    <w:lsdException w:name="List Table 2 Accent 5" w:uiPriority="47"/>
+    <w:lsdException w:name="List Table 3 Accent 5" w:uiPriority="48"/>
+    <w:lsdException w:name="List Table 4 Accent 5" w:uiPriority="49"/>
+    <w:lsdException w:name="List Table 5 Dark Accent 5" w:uiPriority="50"/>
+    <w:lsdException w:name="List Table 6 Colorful Accent 5" w:uiPriority="51"/>
+    <w:lsdException w:name="List Table 7 Colorful Accent 5" w:uiPriority="52"/>
+    <w:lsdException w:name="List Table 1 Light Accent 6" w:uiPriority="46"/>
+    <w:lsdException w:name="List Table 2 Accent 6" w:uiPriority="47"/>
+    <w:lsdException w:name="List Table 3 Accent 6" w:uiPriority="48"/>
+    <w:lsdException w:name="List Table 4 Accent 6" w:uiPriority="49"/>
+    <w:lsdException w:name="List Table 5 Dark Accent 6" w:uiPriority="50"/>
+    <w:lsdException w:name="List Table 6 Colorful Accent 6" w:uiPriority="51"/>
+    <w:lsdException w:name="List Table 7 Colorful Accent 6" w:uiPriority="52"/>
+    <w:lsdException w:name="Mention" w:semiHidden="1" w:unhideWhenUsed="1"/>
+    <w:lsdException w:name="Smart Hyperlink" w:semiHidden="1" w:unhideWhenUsed="1"/>
+    <w:lsdException w:name="Hashtag" w:semiHidden="1" w:unhideWhenUsed="1"/>
+    <w:lsdException w:name="Unresolved Mention" w:semiHidden="1" w:unhideWhenUsed="1"/>
+    <w:lsdException w:name="Smart Link" w:semiHidden="1" w:unhideWhenUsed="1"/>
   </w:latentStyles>
   <w:style w:type="paragraph" w:default="1" w:styleId="Normal">
     <w:name w:val="Normal"/>

</xml_diff>